<commit_message>
Have updated and added comments Need to finish up in Priceoverview. Need to start on chart.
Also SSD needs serious updating
</commit_message>
<xml_diff>
--- a/Dokumentation/Guide til beregning af priser.docx
+++ b/Dokumentation/Guide til beregning af priser.docx
@@ -290,36 +290,58 @@
       <w:r>
         <w:t>Service</w:t>
       </w:r>
-    </w:p>
-    <w:p>
-      <w:pPr>
-        <w:spacing w:line="276" w:lineRule="auto"/>
-      </w:pPr>
-    </w:p>
-    <w:p>
-      <w:pPr>
-        <w:spacing w:line="276" w:lineRule="auto"/>
-      </w:pPr>
-      <w:r>
-        <w:t>Her får du så lige en forklaring af hver ting:</w:t>
-      </w:r>
-    </w:p>
-    <w:p>
-      <w:pPr>
-        <w:spacing w:line="276" w:lineRule="auto"/>
-      </w:pPr>
-      <w:r>
-        <w:t xml:space="preserve">Man kan få et </w:t>
+      <w:r>
+        <w:t>eftersyn</w:t>
+      </w:r>
+    </w:p>
+    <w:p>
+      <w:pPr>
+        <w:spacing w:line="276" w:lineRule="auto"/>
+      </w:pPr>
+    </w:p>
+    <w:p>
+      <w:pPr>
+        <w:spacing w:line="276" w:lineRule="auto"/>
+      </w:pPr>
+      <w:r>
+        <w:t>Her får du så lige en forklaring af hver ting</w:t>
+      </w:r>
+      <w:r>
+        <w:t xml:space="preserve">. Dette er mest til dig der ikke kender til de ting der blev listet ovenover. Hvis du allerede har styr på begreberne, kan du bare springe ned til </w:t>
+      </w:r>
+      <w:r>
+        <w:t>’</w:t>
       </w:r>
       <w:r>
         <w:rPr>
           <w:b/>
           <w:bCs/>
         </w:rPr>
-        <w:t>abonnement</w:t>
-      </w:r>
-      <w:r>
-        <w:t xml:space="preserve"> som elbilsejer. Så får du lade stander igennem et firma og de leverer strøm til dig. Dette er p.t. den eneste mulighed hvis du vil have refusion på den el du lader din bil op med.</w:t>
+        <w:t>Beregninger</w:t>
+      </w:r>
+      <w:r>
+        <w:t>’</w:t>
+      </w:r>
+      <w:r>
+        <w:t>.</w:t>
+      </w:r>
+    </w:p>
+    <w:p>
+      <w:pPr>
+        <w:spacing w:line="276" w:lineRule="auto"/>
+      </w:pPr>
+      <w:r>
+        <w:rPr>
+          <w:b/>
+          <w:bCs/>
+        </w:rPr>
+        <w:t>Abonnement</w:t>
+      </w:r>
+      <w:r>
+        <w:t xml:space="preserve"> er noget du kan få som elbilsejer</w:t>
+      </w:r>
+      <w:r>
+        <w:t xml:space="preserve"> Så får du lade stander igennem et firma og de leverer strøm til dig. Dette er p.t. den eneste mulighed hvis du vil have refusion på den el du lader din bil op med.</w:t>
       </w:r>
     </w:p>
     <w:p>
@@ -380,7 +402,7 @@
           <w:b/>
           <w:bCs/>
         </w:rPr>
-        <w:t>Lade stander</w:t>
+        <w:t>Ladestander</w:t>
       </w:r>
       <w:r>
         <w:t xml:space="preserve"> er sjovt nok den du bruger for at oplade bilen hjemme. Dette er kun relevant når man ikke har abonnement.</w:t>
@@ -422,7 +444,7 @@
         <w:t>,</w:t>
       </w:r>
       <w:r>
-        <w:t xml:space="preserve"> hvis man har abonnement. Den dækker over eventuel pris på lade stander og installation</w:t>
+        <w:t xml:space="preserve"> hvis man har abonnement. Den dækker over eventuel pris på ladestander og installation</w:t>
       </w:r>
       <w:r>
         <w:t>,</w:t>
@@ -461,7 +483,10 @@
         <w:t>Periodesyn</w:t>
       </w:r>
       <w:r>
-        <w:t xml:space="preserve"> er et syn bilen skal til mindst 1 gang om året, eller efter et bestemt antal kørte kilometer. På dette tidspunkt er vi kommet frem til at det er ved hver 15.000 kørte kilometer. Dette er dog ikke sikkert at det gælder alle biler, men det var, hvad vi kunne finde efter en hurtig søgning.</w:t>
+        <w:t xml:space="preserve"> </w:t>
+      </w:r>
+      <w:r>
+        <w:t>er noget bilen skal til efter 4 år og derefter skal den til det hvert 2. år.</w:t>
       </w:r>
     </w:p>
     <w:p>
@@ -495,6 +520,7 @@
       <w:pPr>
         <w:spacing w:line="276" w:lineRule="auto"/>
       </w:pPr>
+      <w:commentRangeStart w:id="0"/>
       <w:r>
         <w:rPr>
           <w:b/>
@@ -503,13 +529,21 @@
         <w:t>Service</w:t>
       </w:r>
       <w:r>
-        <w:t xml:space="preserve"> er noget bilen skal til efter 4 år og derefter skal den til det hvert </w:t>
-      </w:r>
-      <w:r>
-        <w:t xml:space="preserve">2. </w:t>
-      </w:r>
-      <w:r>
-        <w:t>år.</w:t>
+        <w:rPr>
+          <w:b/>
+          <w:bCs/>
+        </w:rPr>
+        <w:t>eftersyn</w:t>
+      </w:r>
+      <w:commentRangeEnd w:id="0"/>
+      <w:r>
+        <w:rPr>
+          <w:rStyle w:val="Kommentarhenvisning"/>
+        </w:rPr>
+        <w:commentReference w:id="0"/>
+      </w:r>
+      <w:r>
+        <w:t xml:space="preserve"> er et syn bilen skal til mindst 1 gang om året, eller efter et bestemt antal kørte kilometer. På dette tidspunkt er vi kommet frem til at det er ved hver 15.000 kørte kilometer. Dette er dog ikke sikkert at det gælder alle biler, men det var, hvad vi kunne finde efter en hurtig søgning.</w:t>
       </w:r>
     </w:p>
     <w:p>
@@ -548,96 +582,160 @@
       <w:pPr>
         <w:spacing w:line="276" w:lineRule="auto"/>
       </w:pPr>
-    </w:p>
-    <w:p>
-      <w:pPr>
-        <w:spacing w:line="276" w:lineRule="auto"/>
-      </w:pPr>
-      <w:r>
-        <w:t xml:space="preserve">nypris </w:t>
-      </w:r>
-      <w:r>
-        <w:t>+? (</w:t>
-      </w:r>
-      <w:r>
-        <w:t xml:space="preserve">syn) + (service * antal) + Co2 + forsikring + (((km/år / </w:t>
-      </w:r>
-      <w:r>
-        <w:t>forbrug pr. km</w:t>
-      </w:r>
-      <w:r>
-        <w:t xml:space="preserve">) * </w:t>
-      </w:r>
-      <w:r>
-        <w:t>benzin</w:t>
-      </w:r>
-      <w:r>
-        <w:t>/</w:t>
-      </w:r>
-      <w:r>
-        <w:t>elpris) /? refusion</w:t>
-      </w:r>
-      <w:r>
-        <w:t xml:space="preserve">) </w:t>
-      </w:r>
-      <w:r>
-        <w:t>+? (lade stander</w:t>
-      </w:r>
-      <w:r>
-        <w:t xml:space="preserve">) </w:t>
-      </w:r>
-      <w:r>
-        <w:t>+? (</w:t>
-      </w:r>
-      <w:r>
-        <w:t>lade abonnement)</w:t>
-      </w:r>
-    </w:p>
-    <w:p>
-      <w:pPr>
-        <w:spacing w:line="276" w:lineRule="auto"/>
-      </w:pPr>
-    </w:p>
-    <w:p>
-      <w:pPr>
-        <w:spacing w:line="276" w:lineRule="auto"/>
-      </w:pPr>
-      <w:r>
-        <w:t>nypris, prisen for bilen</w:t>
-      </w:r>
-    </w:p>
-    <w:p>
-      <w:pPr>
-        <w:spacing w:line="276" w:lineRule="auto"/>
-      </w:pPr>
-      <w:r>
-        <w:t>syn, pe</w:t>
-      </w:r>
-      <w:r>
-        <w:t>r</w:t>
-      </w:r>
-      <w:r>
-        <w:t>iodesyn</w:t>
-      </w:r>
-    </w:p>
-    <w:p>
-      <w:pPr>
-        <w:spacing w:line="276" w:lineRule="auto"/>
-      </w:pPr>
-      <w:r>
-        <w:t>(service * antal), antal service</w:t>
-      </w:r>
-    </w:p>
-    <w:p>
-      <w:pPr>
-        <w:spacing w:line="276" w:lineRule="auto"/>
-      </w:pPr>
-    </w:p>
-    <w:p>
-      <w:pPr>
-        <w:spacing w:line="276" w:lineRule="auto"/>
-      </w:pPr>
-      <w:r>
+      <m:oMathPara>
+        <m:oMath>
+          <m:r>
+            <w:rPr>
+              <w:rFonts w:ascii="Cambria Math" w:hAnsi="Cambria Math"/>
+            </w:rPr>
+            <m:t>nypris+</m:t>
+          </m:r>
+          <m:r>
+            <w:rPr>
+              <w:rFonts w:ascii="Cambria Math" w:hAnsi="Cambria Math"/>
+              <w:highlight w:val="lightGray"/>
+            </w:rPr>
+            <m:t>syn</m:t>
+          </m:r>
+          <m:r>
+            <w:rPr>
+              <w:rFonts w:ascii="Cambria Math" w:hAnsi="Cambria Math"/>
+            </w:rPr>
+            <m:t>+</m:t>
+          </m:r>
+          <m:r>
+            <w:rPr>
+              <w:rFonts w:ascii="Cambria Math" w:hAnsi="Cambria Math"/>
+              <w:highlight w:val="lightGray"/>
+            </w:rPr>
+            <m:t>service</m:t>
+          </m:r>
+          <m:r>
+            <w:rPr>
+              <w:rFonts w:ascii="Cambria Math" w:hAnsi="Cambria Math"/>
+            </w:rPr>
+            <m:t>+ladestander+</m:t>
+          </m:r>
+          <m:r>
+            <w:rPr>
+              <w:rFonts w:ascii="Cambria Math" w:hAnsi="Cambria Math"/>
+              <w:highlight w:val="lightGray"/>
+            </w:rPr>
+            <m:t>ladeabonnement</m:t>
+          </m:r>
+          <m:r>
+            <w:rPr>
+              <w:rFonts w:ascii="Cambria Math" w:hAnsi="Cambria Math"/>
+            </w:rPr>
+            <m:t>+</m:t>
+          </m:r>
+          <m:r>
+            <w:rPr>
+              <w:rFonts w:ascii="Cambria Math" w:eastAsiaTheme="minorEastAsia" w:hAnsi="Cambria Math"/>
+              <w:highlight w:val="lightGray"/>
+            </w:rPr>
+            <m:t>forbrug</m:t>
+          </m:r>
+          <m:r>
+            <w:rPr>
+              <w:rFonts w:ascii="Cambria Math" w:eastAsiaTheme="minorEastAsia" w:hAnsi="Cambria Math"/>
+            </w:rPr>
+            <m:t xml:space="preserve">  =total prisen</m:t>
+          </m:r>
+        </m:oMath>
+      </m:oMathPara>
+    </w:p>
+    <w:p>
+      <w:pPr>
+        <w:spacing w:line="276" w:lineRule="auto"/>
+      </w:pPr>
+    </w:p>
+    <w:p>
+      <w:pPr>
+        <w:spacing w:line="276" w:lineRule="auto"/>
+      </w:pPr>
+      <w:r>
+        <w:t xml:space="preserve">Ord med </w:t>
+      </w:r>
+      <w:r>
+        <w:rPr>
+          <w:highlight w:val="lightGray"/>
+        </w:rPr>
+        <w:t>grå highlight</w:t>
+      </w:r>
+      <w:r>
+        <w:t xml:space="preserve"> er ting der </w:t>
+      </w:r>
+      <w:r>
+        <w:t>skal beregnes før</w:t>
+      </w:r>
+      <w:r>
+        <w:t xml:space="preserve"> de kan bruges til at beregne total pris.</w:t>
+      </w:r>
+    </w:p>
+    <w:p>
+      <w:pPr>
+        <w:spacing w:line="276" w:lineRule="auto"/>
+      </w:pPr>
+      <w:r>
+        <w:t>Beregning af syn</w:t>
+      </w:r>
+    </w:p>
+    <w:p>
+      <w:pPr>
+        <w:spacing w:line="276" w:lineRule="auto"/>
+      </w:pPr>
+      <w:r>
+        <w:t>Beregning af service</w:t>
+      </w:r>
+    </w:p>
+    <w:p>
+      <w:pPr>
+        <w:spacing w:line="276" w:lineRule="auto"/>
+      </w:pPr>
+      <m:oMathPara>
+        <m:oMath>
+          <m:r>
+            <w:rPr>
+              <w:rFonts w:ascii="Cambria Math" w:hAnsi="Cambria Math"/>
+            </w:rPr>
+            <m:t>servicepris+antal service=service</m:t>
+          </m:r>
+        </m:oMath>
+      </m:oMathPara>
+    </w:p>
+    <w:p>
+      <w:pPr>
+        <w:spacing w:line="276" w:lineRule="auto"/>
+      </w:pPr>
+    </w:p>
+    <w:p>
+      <w:pPr>
+        <w:spacing w:line="276" w:lineRule="auto"/>
+      </w:pPr>
+      <w:r>
+        <w:t>Beregning af ladeabonnement</w:t>
+      </w:r>
+    </w:p>
+    <w:p>
+      <w:pPr>
+        <w:spacing w:line="276" w:lineRule="auto"/>
+      </w:pPr>
+    </w:p>
+    <w:p>
+      <w:pPr>
+        <w:spacing w:line="276" w:lineRule="auto"/>
+      </w:pPr>
+      <w:r>
+        <w:t>Beregning af forbrug</w:t>
+      </w:r>
+    </w:p>
+    <w:p>
+      <w:pPr>
+        <w:spacing w:line="276" w:lineRule="auto"/>
+      </w:pPr>
+      <w:r>
+        <w:lastRenderedPageBreak/>
         <w:t>Hvornår skal hvad bruges?</w:t>
       </w:r>
     </w:p>
@@ -651,7 +749,6 @@
         <w:spacing w:line="276" w:lineRule="auto"/>
       </w:pPr>
       <w:r>
-        <w:lastRenderedPageBreak/>
         <w:t>KUN første år og samlet:</w:t>
       </w:r>
     </w:p>
@@ -699,7 +796,10 @@
         <w:spacing w:line="276" w:lineRule="auto"/>
       </w:pPr>
       <w:r>
-        <w:t>Alle år og total</w:t>
+        <w:t xml:space="preserve">Alle år og </w:t>
+      </w:r>
+      <w:r>
+        <w:t>samlet</w:t>
       </w:r>
     </w:p>
     <w:p>
@@ -796,7 +896,23 @@
         <w:spacing w:line="276" w:lineRule="auto"/>
       </w:pPr>
       <w:r>
-        <w:t>periodesyn</w:t>
+        <w:t>P</w:t>
+      </w:r>
+      <w:r>
+        <w:t>eriodesyn</w:t>
+      </w:r>
+    </w:p>
+    <w:p>
+      <w:pPr>
+        <w:spacing w:line="276" w:lineRule="auto"/>
+      </w:pPr>
+    </w:p>
+    <w:p>
+      <w:pPr>
+        <w:spacing w:line="276" w:lineRule="auto"/>
+      </w:pPr>
+      <w:r>
+        <w:t>Beregning for første år</w:t>
       </w:r>
     </w:p>
     <w:sectPr>
@@ -807,6 +923,49 @@
     </w:sectPr>
   </w:body>
 </w:document>
+</file>
+
+<file path=word/comments.xml><?xml version="1.0" encoding="utf-8"?>
+<w:comments xmlns:wpc="http://schemas.microsoft.com/office/word/2010/wordprocessingCanvas" xmlns:cx="http://schemas.microsoft.com/office/drawing/2014/chartex" xmlns:cx1="http://schemas.microsoft.com/office/drawing/2015/9/8/chartex" xmlns:cx2="http://schemas.microsoft.com/office/drawing/2015/10/21/chartex" xmlns:cx3="http://schemas.microsoft.com/office/drawing/2016/5/9/chartex" xmlns:cx4="http://schemas.microsoft.com/office/drawing/2016/5/10/chartex" xmlns:cx5="http://schemas.microsoft.com/office/drawing/2016/5/11/chartex" xmlns:cx6="http://schemas.microsoft.com/office/drawing/2016/5/12/chartex" xmlns:cx7="http://schemas.microsoft.com/office/drawing/2016/5/13/chartex" xmlns:cx8="http://schemas.microsoft.com/office/drawing/2016/5/14/chartex" xmlns:mc="http://schemas.openxmlformats.org/markup-compatibility/2006" xmlns:aink="http://schemas.microsoft.com/office/drawing/2016/ink" xmlns:am3d="http://schemas.microsoft.com/office/drawing/2017/model3d" xmlns:o="urn:schemas-microsoft-com:office:office" xmlns:oel="http://schemas.microsoft.com/office/2019/extlst" xmlns:r="http://schemas.openxmlformats.org/officeDocument/2006/relationships" xmlns:m="http://schemas.openxmlformats.org/officeDocument/2006/math" xmlns:v="urn:schemas-microsoft-com:vml" xmlns:wp14="http://schemas.microsoft.com/office/word/2010/wordprocessingDrawing" xmlns:wp="http://schemas.openxmlformats.org/drawingml/2006/wordprocessingDrawing" xmlns:w10="urn:schemas-microsoft-com:office:word" xmlns:w="http://schemas.openxmlformats.org/wordprocessingml/2006/main" xmlns:w14="http://schemas.microsoft.com/office/word/2010/wordml" xmlns:w15="http://schemas.microsoft.com/office/word/2012/wordml" xmlns:w16cex="http://schemas.microsoft.com/office/word/2018/wordml/cex" xmlns:w16cid="http://schemas.microsoft.com/office/word/2016/wordml/cid" xmlns:w16="http://schemas.microsoft.com/office/word/2018/wordml" xmlns:w16sdtdh="http://schemas.microsoft.com/office/word/2020/wordml/sdtdatahash" xmlns:w16se="http://schemas.microsoft.com/office/word/2015/wordml/symex" xmlns:wpg="http://schemas.microsoft.com/office/word/2010/wordprocessingGroup" xmlns:wpi="http://schemas.microsoft.com/office/word/2010/wordprocessingInk" xmlns:wne="http://schemas.microsoft.com/office/word/2006/wordml" xmlns:wps="http://schemas.microsoft.com/office/word/2010/wordprocessingShape" mc:Ignorable="w14 w15 w16se w16cid w16 w16cex w16sdtdh wp14">
+  <w:comment w:id="0" w:author="Nanna Tronbjerg" w:date="2022-12-06T10:34:00Z" w:initials="NT">
+    <w:p>
+      <w:pPr>
+        <w:pStyle w:val="Kommentartekst"/>
+        <w:jc w:val="left"/>
+      </w:pPr>
+      <w:r>
+        <w:rPr>
+          <w:rStyle w:val="Kommentarhenvisning"/>
+        </w:rPr>
+        <w:annotationRef/>
+      </w:r>
+      <w:r>
+        <w:rPr>
+          <w:lang w:val="en-US"/>
+        </w:rPr>
+        <w:t>Skal opdateres</w:t>
+      </w:r>
+    </w:p>
+  </w:comment>
+</w:comments>
+</file>
+
+<file path=word/commentsExtended.xml><?xml version="1.0" encoding="utf-8"?>
+<w15:commentsEx xmlns:wpc="http://schemas.microsoft.com/office/word/2010/wordprocessingCanvas" xmlns:cx="http://schemas.microsoft.com/office/drawing/2014/chartex" xmlns:cx1="http://schemas.microsoft.com/office/drawing/2015/9/8/chartex" xmlns:cx2="http://schemas.microsoft.com/office/drawing/2015/10/21/chartex" xmlns:cx3="http://schemas.microsoft.com/office/drawing/2016/5/9/chartex" xmlns:cx4="http://schemas.microsoft.com/office/drawing/2016/5/10/chartex" xmlns:cx5="http://schemas.microsoft.com/office/drawing/2016/5/11/chartex" xmlns:cx6="http://schemas.microsoft.com/office/drawing/2016/5/12/chartex" xmlns:cx7="http://schemas.microsoft.com/office/drawing/2016/5/13/chartex" xmlns:cx8="http://schemas.microsoft.com/office/drawing/2016/5/14/chartex" xmlns:mc="http://schemas.openxmlformats.org/markup-compatibility/2006" xmlns:aink="http://schemas.microsoft.com/office/drawing/2016/ink" xmlns:am3d="http://schemas.microsoft.com/office/drawing/2017/model3d" xmlns:o="urn:schemas-microsoft-com:office:office" xmlns:oel="http://schemas.microsoft.com/office/2019/extlst" xmlns:r="http://schemas.openxmlformats.org/officeDocument/2006/relationships" xmlns:m="http://schemas.openxmlformats.org/officeDocument/2006/math" xmlns:v="urn:schemas-microsoft-com:vml" xmlns:wp14="http://schemas.microsoft.com/office/word/2010/wordprocessingDrawing" xmlns:wp="http://schemas.openxmlformats.org/drawingml/2006/wordprocessingDrawing" xmlns:w10="urn:schemas-microsoft-com:office:word" xmlns:w="http://schemas.openxmlformats.org/wordprocessingml/2006/main" xmlns:w14="http://schemas.microsoft.com/office/word/2010/wordml" xmlns:w15="http://schemas.microsoft.com/office/word/2012/wordml" xmlns:w16cex="http://schemas.microsoft.com/office/word/2018/wordml/cex" xmlns:w16cid="http://schemas.microsoft.com/office/word/2016/wordml/cid" xmlns:w16="http://schemas.microsoft.com/office/word/2018/wordml" xmlns:w16sdtdh="http://schemas.microsoft.com/office/word/2020/wordml/sdtdatahash" xmlns:w16se="http://schemas.microsoft.com/office/word/2015/wordml/symex" xmlns:wpg="http://schemas.microsoft.com/office/word/2010/wordprocessingGroup" xmlns:wpi="http://schemas.microsoft.com/office/word/2010/wordprocessingInk" xmlns:wne="http://schemas.microsoft.com/office/word/2006/wordml" xmlns:wps="http://schemas.microsoft.com/office/word/2010/wordprocessingShape" mc:Ignorable="w14 w15 w16se w16cid w16 w16cex w16sdtdh wp14">
+  <w15:commentEx w15:paraId="7F5EC05A" w15:done="0"/>
+</w15:commentsEx>
+</file>
+
+<file path=word/commentsExtensible.xml><?xml version="1.0" encoding="utf-8"?>
+<w16cex:commentsExtensible xmlns:wpc="http://schemas.microsoft.com/office/word/2010/wordprocessingCanvas" xmlns:cx="http://schemas.microsoft.com/office/drawing/2014/chartex" xmlns:cx1="http://schemas.microsoft.com/office/drawing/2015/9/8/chartex" xmlns:cx2="http://schemas.microsoft.com/office/drawing/2015/10/21/chartex" xmlns:cx3="http://schemas.microsoft.com/office/drawing/2016/5/9/chartex" xmlns:cx4="http://schemas.microsoft.com/office/drawing/2016/5/10/chartex" xmlns:cx5="http://schemas.microsoft.com/office/drawing/2016/5/11/chartex" xmlns:cx6="http://schemas.microsoft.com/office/drawing/2016/5/12/chartex" xmlns:cx7="http://schemas.microsoft.com/office/drawing/2016/5/13/chartex" xmlns:cx8="http://schemas.microsoft.com/office/drawing/2016/5/14/chartex" xmlns:mc="http://schemas.openxmlformats.org/markup-compatibility/2006" xmlns:aink="http://schemas.microsoft.com/office/drawing/2016/ink" xmlns:am3d="http://schemas.microsoft.com/office/drawing/2017/model3d" xmlns:o="urn:schemas-microsoft-com:office:office" xmlns:oel="http://schemas.microsoft.com/office/2019/extlst" xmlns:r="http://schemas.openxmlformats.org/officeDocument/2006/relationships" xmlns:m="http://schemas.openxmlformats.org/officeDocument/2006/math" xmlns:v="urn:schemas-microsoft-com:vml" xmlns:wp14="http://schemas.microsoft.com/office/word/2010/wordprocessingDrawing" xmlns:wp="http://schemas.openxmlformats.org/drawingml/2006/wordprocessingDrawing" xmlns:w10="urn:schemas-microsoft-com:office:word" xmlns:w="http://schemas.openxmlformats.org/wordprocessingml/2006/main" xmlns:w14="http://schemas.microsoft.com/office/word/2010/wordml" xmlns:w15="http://schemas.microsoft.com/office/word/2012/wordml" xmlns:w16cex="http://schemas.microsoft.com/office/word/2018/wordml/cex" xmlns:w16cid="http://schemas.microsoft.com/office/word/2016/wordml/cid" xmlns:w16="http://schemas.microsoft.com/office/word/2018/wordml" xmlns:w16sdtdh="http://schemas.microsoft.com/office/word/2020/wordml/sdtdatahash" xmlns:w16se="http://schemas.microsoft.com/office/word/2015/wordml/symex" xmlns:wpg="http://schemas.microsoft.com/office/word/2010/wordprocessingGroup" xmlns:wpi="http://schemas.microsoft.com/office/word/2010/wordprocessingInk" xmlns:wne="http://schemas.microsoft.com/office/word/2006/wordml" xmlns:wps="http://schemas.microsoft.com/office/word/2010/wordprocessingShape" mc:Ignorable="w14 w15 w16se w16cid w16 w16cex w16sdtdh wp14">
+  <w16cex:commentExtensible w16cex:durableId="27399940" w16cex:dateUtc="2022-12-06T09:34:00Z"/>
+</w16cex:commentsExtensible>
+</file>
+
+<file path=word/commentsIds.xml><?xml version="1.0" encoding="utf-8"?>
+<w16cid:commentsIds xmlns:wpc="http://schemas.microsoft.com/office/word/2010/wordprocessingCanvas" xmlns:cx="http://schemas.microsoft.com/office/drawing/2014/chartex" xmlns:cx1="http://schemas.microsoft.com/office/drawing/2015/9/8/chartex" xmlns:cx2="http://schemas.microsoft.com/office/drawing/2015/10/21/chartex" xmlns:cx3="http://schemas.microsoft.com/office/drawing/2016/5/9/chartex" xmlns:cx4="http://schemas.microsoft.com/office/drawing/2016/5/10/chartex" xmlns:cx5="http://schemas.microsoft.com/office/drawing/2016/5/11/chartex" xmlns:cx6="http://schemas.microsoft.com/office/drawing/2016/5/12/chartex" xmlns:cx7="http://schemas.microsoft.com/office/drawing/2016/5/13/chartex" xmlns:cx8="http://schemas.microsoft.com/office/drawing/2016/5/14/chartex" xmlns:mc="http://schemas.openxmlformats.org/markup-compatibility/2006" xmlns:aink="http://schemas.microsoft.com/office/drawing/2016/ink" xmlns:am3d="http://schemas.microsoft.com/office/drawing/2017/model3d" xmlns:o="urn:schemas-microsoft-com:office:office" xmlns:oel="http://schemas.microsoft.com/office/2019/extlst" xmlns:r="http://schemas.openxmlformats.org/officeDocument/2006/relationships" xmlns:m="http://schemas.openxmlformats.org/officeDocument/2006/math" xmlns:v="urn:schemas-microsoft-com:vml" xmlns:wp14="http://schemas.microsoft.com/office/word/2010/wordprocessingDrawing" xmlns:wp="http://schemas.openxmlformats.org/drawingml/2006/wordprocessingDrawing" xmlns:w10="urn:schemas-microsoft-com:office:word" xmlns:w="http://schemas.openxmlformats.org/wordprocessingml/2006/main" xmlns:w14="http://schemas.microsoft.com/office/word/2010/wordml" xmlns:w15="http://schemas.microsoft.com/office/word/2012/wordml" xmlns:w16cex="http://schemas.microsoft.com/office/word/2018/wordml/cex" xmlns:w16cid="http://schemas.microsoft.com/office/word/2016/wordml/cid" xmlns:w16="http://schemas.microsoft.com/office/word/2018/wordml" xmlns:w16sdtdh="http://schemas.microsoft.com/office/word/2020/wordml/sdtdatahash" xmlns:w16se="http://schemas.microsoft.com/office/word/2015/wordml/symex" xmlns:wpg="http://schemas.microsoft.com/office/word/2010/wordprocessingGroup" xmlns:wpi="http://schemas.microsoft.com/office/word/2010/wordprocessingInk" xmlns:wne="http://schemas.microsoft.com/office/word/2006/wordml" xmlns:wps="http://schemas.microsoft.com/office/word/2010/wordprocessingShape" mc:Ignorable="w14 w15 w16se w16cid w16 w16cex w16sdtdh wp14">
+  <w16cid:commentId w16cid:paraId="7F5EC05A" w16cid:durableId="27399940"/>
+</w16cid:commentsIds>
 </file>
 
 <file path=word/numbering.xml><?xml version="1.0" encoding="utf-8"?>
@@ -927,6 +1086,14 @@
     <w:abstractNumId w:val="0"/>
   </w:num>
 </w:numbering>
+</file>
+
+<file path=word/people.xml><?xml version="1.0" encoding="utf-8"?>
+<w15:people xmlns:wpc="http://schemas.microsoft.com/office/word/2010/wordprocessingCanvas" xmlns:cx="http://schemas.microsoft.com/office/drawing/2014/chartex" xmlns:cx1="http://schemas.microsoft.com/office/drawing/2015/9/8/chartex" xmlns:cx2="http://schemas.microsoft.com/office/drawing/2015/10/21/chartex" xmlns:cx3="http://schemas.microsoft.com/office/drawing/2016/5/9/chartex" xmlns:cx4="http://schemas.microsoft.com/office/drawing/2016/5/10/chartex" xmlns:cx5="http://schemas.microsoft.com/office/drawing/2016/5/11/chartex" xmlns:cx6="http://schemas.microsoft.com/office/drawing/2016/5/12/chartex" xmlns:cx7="http://schemas.microsoft.com/office/drawing/2016/5/13/chartex" xmlns:cx8="http://schemas.microsoft.com/office/drawing/2016/5/14/chartex" xmlns:mc="http://schemas.openxmlformats.org/markup-compatibility/2006" xmlns:aink="http://schemas.microsoft.com/office/drawing/2016/ink" xmlns:am3d="http://schemas.microsoft.com/office/drawing/2017/model3d" xmlns:o="urn:schemas-microsoft-com:office:office" xmlns:oel="http://schemas.microsoft.com/office/2019/extlst" xmlns:r="http://schemas.openxmlformats.org/officeDocument/2006/relationships" xmlns:m="http://schemas.openxmlformats.org/officeDocument/2006/math" xmlns:v="urn:schemas-microsoft-com:vml" xmlns:wp14="http://schemas.microsoft.com/office/word/2010/wordprocessingDrawing" xmlns:wp="http://schemas.openxmlformats.org/drawingml/2006/wordprocessingDrawing" xmlns:w10="urn:schemas-microsoft-com:office:word" xmlns:w="http://schemas.openxmlformats.org/wordprocessingml/2006/main" xmlns:w14="http://schemas.microsoft.com/office/word/2010/wordml" xmlns:w15="http://schemas.microsoft.com/office/word/2012/wordml" xmlns:w16cex="http://schemas.microsoft.com/office/word/2018/wordml/cex" xmlns:w16cid="http://schemas.microsoft.com/office/word/2016/wordml/cid" xmlns:w16="http://schemas.microsoft.com/office/word/2018/wordml" xmlns:w16sdtdh="http://schemas.microsoft.com/office/word/2020/wordml/sdtdatahash" xmlns:w16se="http://schemas.microsoft.com/office/word/2015/wordml/symex" xmlns:wpg="http://schemas.microsoft.com/office/word/2010/wordprocessingGroup" xmlns:wpi="http://schemas.microsoft.com/office/word/2010/wordprocessingInk" xmlns:wne="http://schemas.microsoft.com/office/word/2006/wordml" xmlns:wps="http://schemas.microsoft.com/office/word/2010/wordprocessingShape" mc:Ignorable="w14 w15 w16se w16cid w16 w16cex w16sdtdh wp14">
+  <w15:person w15:author="Nanna Tronbjerg">
+    <w15:presenceInfo w15:providerId="AD" w15:userId="S::nann8059@zbc.dk::586ca833-0fa9-433e-b4c9-5529b88f1d66"/>
+  </w15:person>
+</w15:people>
 </file>
 
 <file path=word/styles.xml><?xml version="1.0" encoding="utf-8"?>
@@ -1510,6 +1677,81 @@
       <w:contextualSpacing/>
     </w:pPr>
   </w:style>
+  <w:style w:type="character" w:styleId="Pladsholdertekst">
+    <w:name w:val="Placeholder Text"/>
+    <w:basedOn w:val="Standardskrifttypeiafsnit"/>
+    <w:uiPriority w:val="99"/>
+    <w:semiHidden/>
+    <w:rsid w:val="00021735"/>
+    <w:rPr>
+      <w:color w:val="808080"/>
+    </w:rPr>
+  </w:style>
+  <w:style w:type="character" w:styleId="Kommentarhenvisning">
+    <w:name w:val="annotation reference"/>
+    <w:basedOn w:val="Standardskrifttypeiafsnit"/>
+    <w:uiPriority w:val="99"/>
+    <w:semiHidden/>
+    <w:unhideWhenUsed/>
+    <w:rsid w:val="001270CC"/>
+    <w:rPr>
+      <w:sz w:val="16"/>
+      <w:szCs w:val="16"/>
+    </w:rPr>
+  </w:style>
+  <w:style w:type="paragraph" w:styleId="Kommentartekst">
+    <w:name w:val="annotation text"/>
+    <w:basedOn w:val="Normal"/>
+    <w:link w:val="KommentartekstTegn"/>
+    <w:uiPriority w:val="99"/>
+    <w:unhideWhenUsed/>
+    <w:rsid w:val="001270CC"/>
+    <w:rPr>
+      <w:sz w:val="20"/>
+      <w:szCs w:val="20"/>
+    </w:rPr>
+  </w:style>
+  <w:style w:type="character" w:customStyle="1" w:styleId="KommentartekstTegn">
+    <w:name w:val="Kommentartekst Tegn"/>
+    <w:basedOn w:val="Standardskrifttypeiafsnit"/>
+    <w:link w:val="Kommentartekst"/>
+    <w:uiPriority w:val="99"/>
+    <w:rsid w:val="001270CC"/>
+    <w:rPr>
+      <w:rFonts w:ascii="Times New Roman" w:hAnsi="Times New Roman"/>
+      <w:sz w:val="20"/>
+      <w:szCs w:val="20"/>
+    </w:rPr>
+  </w:style>
+  <w:style w:type="paragraph" w:styleId="Kommentaremne">
+    <w:name w:val="annotation subject"/>
+    <w:basedOn w:val="Kommentartekst"/>
+    <w:next w:val="Kommentartekst"/>
+    <w:link w:val="KommentaremneTegn"/>
+    <w:uiPriority w:val="99"/>
+    <w:semiHidden/>
+    <w:unhideWhenUsed/>
+    <w:rsid w:val="001270CC"/>
+    <w:rPr>
+      <w:b/>
+      <w:bCs/>
+    </w:rPr>
+  </w:style>
+  <w:style w:type="character" w:customStyle="1" w:styleId="KommentaremneTegn">
+    <w:name w:val="Kommentaremne Tegn"/>
+    <w:basedOn w:val="KommentartekstTegn"/>
+    <w:link w:val="Kommentaremne"/>
+    <w:uiPriority w:val="99"/>
+    <w:semiHidden/>
+    <w:rsid w:val="001270CC"/>
+    <w:rPr>
+      <w:rFonts w:ascii="Times New Roman" w:hAnsi="Times New Roman"/>
+      <w:b/>
+      <w:bCs/>
+      <w:sz w:val="20"/>
+      <w:szCs w:val="20"/>
+    </w:rPr>
+  </w:style>
 </w:styles>
 </file>
 
@@ -1806,4 +2048,102 @@
     </a:ext>
   </a:extLst>
 </a:theme>
+</file>
+
+<file path=customXml/item1.xml><?xml version="1.0" encoding="utf-8"?>
+<b:Sources xmlns:b="http://schemas.openxmlformats.org/officeDocument/2006/bibliography" xmlns="http://schemas.openxmlformats.org/officeDocument/2006/bibliography" SelectedStyle="\APASixthEditionOfficeOnline.xsl" StyleName="APA" Version="6">
+  <b:Source>
+    <b:Tag>Mek22</b:Tag>
+    <b:SourceType>InternetSite</b:SourceType>
+    <b:Guid>{CA90F8C7-D82A-4A4D-A904-3786A94F6180}</b:Guid>
+    <b:Title>Bilsyn pris</b:Title>
+    <b:Year>2022</b:Year>
+    <b:Author>
+      <b:Author>
+        <b:NameList>
+          <b:Person>
+            <b:Last>Mekanikerpris.dk</b:Last>
+          </b:Person>
+        </b:NameList>
+      </b:Author>
+    </b:Author>
+    <b:InternetSiteTitle>Mekanikerpris.dk</b:InternetSiteTitle>
+    <b:Month>12</b:Month>
+    <b:Day>06</b:Day>
+    <b:URL>https://mekanikerpris.dk/bilsyn-pris/</b:URL>
+    <b:RefOrder>1</b:RefOrder>
+  </b:Source>
+  <b:Source>
+    <b:Tag>Aut22</b:Tag>
+    <b:SourceType>InternetSite</b:SourceType>
+    <b:Guid>{1E6A539C-2A6F-436D-90AA-FA4D126D2B4A}</b:Guid>
+    <b:Author>
+      <b:Author>
+        <b:NameList>
+          <b:Person>
+            <b:Last>Automekanikere.dk</b:Last>
+          </b:Person>
+        </b:NameList>
+      </b:Author>
+    </b:Author>
+    <b:Title>Serviceeftersyn af bilen</b:Title>
+    <b:InternetSiteTitle>Automekanikere.dk</b:InternetSiteTitle>
+    <b:Year>2022</b:Year>
+    <b:Month>12</b:Month>
+    <b:Day>06</b:Day>
+    <b:URL>https://automekanikere.dk/reparationer/serviceeftersyn-bil/#:~:text=Grundl%C3%A6ggende%20kan%20du%20regne%20med,du%20k%C3%B8rer%20bilen%20p%C3%A5%20v%C3%A6rksted.</b:URL>
+    <b:RefOrder>2</b:RefOrder>
+  </b:Source>
+  <b:Source>
+    <b:Tag>FDM22</b:Tag>
+    <b:SourceType>InternetSite</b:SourceType>
+    <b:Guid>{7090999A-A13F-4D63-A5F3-4178501C3432}</b:Guid>
+    <b:Author>
+      <b:Author>
+        <b:NameList>
+          <b:Person>
+            <b:Last>FDM</b:Last>
+          </b:Person>
+        </b:NameList>
+      </b:Author>
+    </b:Author>
+    <b:Title>Serviceeftersyn på bilen</b:Title>
+    <b:InternetSiteTitle>FDM</b:InternetSiteTitle>
+    <b:Year>2022</b:Year>
+    <b:Month>12</b:Month>
+    <b:Day>06</b:Day>
+    <b:URL>https://fdm.dk/alt-om-biler/bilen-hverdagen/vaerksted-syn/serviceeftersyn-paa-bilen</b:URL>
+    <b:RefOrder>3</b:RefOrder>
+  </b:Source>
+  <b:Source>
+    <b:Tag>Tho22</b:Tag>
+    <b:SourceType>InternetSite</b:SourceType>
+    <b:Guid>{1A317F05-3349-4A4F-9529-8C43BEF8AC6E}</b:Guid>
+    <b:Title>Ladepriser</b:Title>
+    <b:Year>2022</b:Year>
+    <b:Author>
+      <b:Author>
+        <b:NameList>
+          <b:Person>
+            <b:Last>Rybak</b:Last>
+            <b:First>Thomas</b:First>
+          </b:Person>
+        </b:NameList>
+      </b:Author>
+    </b:Author>
+    <b:InternetSiteTitle>Ladepriser.dk</b:InternetSiteTitle>
+    <b:Month>12</b:Month>
+    <b:Day>07</b:Day>
+    <b:URL>https://ladepris.dk/</b:URL>
+    <b:RefOrder>4</b:RefOrder>
+  </b:Source>
+</b:Sources>
+</file>
+
+<file path=customXml/itemProps1.xml><?xml version="1.0" encoding="utf-8"?>
+<ds:datastoreItem xmlns:ds="http://schemas.openxmlformats.org/officeDocument/2006/customXml" ds:itemID="{E928F41D-E818-4274-9D65-362A7044C738}">
+  <ds:schemaRefs>
+    <ds:schemaRef ds:uri="http://schemas.openxmlformats.org/officeDocument/2006/bibliography"/>
+  </ds:schemaRefs>
+</ds:datastoreItem>
 </file>
</xml_diff>

<commit_message>
Update Guide til beregning af priser.docx
</commit_message>
<xml_diff>
--- a/Dokumentation/Guide til beregning af priser.docx
+++ b/Dokumentation/Guide til beregning af priser.docx
@@ -7,6 +7,7 @@
         <w:pStyle w:val="Overskrift1"/>
         <w:spacing w:line="276" w:lineRule="auto"/>
       </w:pPr>
+      <w:bookmarkStart w:id="0" w:name="_Hlk122331843"/>
       <w:r>
         <w:t>Guide til beregning af priser</w:t>
       </w:r>
@@ -29,8 +30,16 @@
       <w:pPr>
         <w:spacing w:line="276" w:lineRule="auto"/>
       </w:pPr>
+      <w:commentRangeStart w:id="1"/>
       <w:r>
         <w:t>Er du også lidt i tvivl om hvordan du skal beregne priserne for benzin og elbiler? Frygt ikke, her får du en komplet guide til beregningerne lavet i programmet så du kan forstå dem.</w:t>
+      </w:r>
+      <w:commentRangeEnd w:id="1"/>
+      <w:r>
+        <w:rPr>
+          <w:rStyle w:val="Kommentarhenvisning"/>
+        </w:rPr>
+        <w:commentReference w:id="1"/>
       </w:r>
     </w:p>
     <w:p>
@@ -170,6 +179,7 @@
         </w:numPr>
         <w:spacing w:line="276" w:lineRule="auto"/>
       </w:pPr>
+      <w:bookmarkStart w:id="2" w:name="_Hlk121919655"/>
       <w:r>
         <w:t>Abonnement</w:t>
       </w:r>
@@ -184,7 +194,7 @@
         <w:spacing w:line="276" w:lineRule="auto"/>
       </w:pPr>
       <w:r>
-        <w:t>Co2 Afgift</w:t>
+        <w:t>Forbrug (benzin eller el)</w:t>
       </w:r>
     </w:p>
     <w:p>
@@ -197,7 +207,7 @@
         <w:spacing w:line="276" w:lineRule="auto"/>
       </w:pPr>
       <w:r>
-        <w:t>Forbrug (benzin eller el)</w:t>
+        <w:t>Lade stander</w:t>
       </w:r>
     </w:p>
     <w:p>
@@ -210,7 +220,7 @@
         <w:spacing w:line="276" w:lineRule="auto"/>
       </w:pPr>
       <w:r>
-        <w:t>Forsikring</w:t>
+        <w:t>Nypris</w:t>
       </w:r>
     </w:p>
     <w:p>
@@ -223,7 +233,7 @@
         <w:spacing w:line="276" w:lineRule="auto"/>
       </w:pPr>
       <w:r>
-        <w:t>Lade stander</w:t>
+        <w:t>Opstart</w:t>
       </w:r>
     </w:p>
     <w:p>
@@ -236,7 +246,7 @@
         <w:spacing w:line="276" w:lineRule="auto"/>
       </w:pPr>
       <w:r>
-        <w:t>Nypris</w:t>
+        <w:t>Periodesyn</w:t>
       </w:r>
     </w:p>
     <w:p>
@@ -249,7 +259,7 @@
         <w:spacing w:line="276" w:lineRule="auto"/>
       </w:pPr>
       <w:r>
-        <w:t>Opstart</w:t>
+        <w:t>Refusion</w:t>
       </w:r>
     </w:p>
     <w:p>
@@ -262,64 +272,43 @@
         <w:spacing w:line="276" w:lineRule="auto"/>
       </w:pPr>
       <w:r>
-        <w:t>Periodesyn</w:t>
-      </w:r>
-    </w:p>
-    <w:p>
-      <w:pPr>
-        <w:pStyle w:val="Listeafsnit"/>
-        <w:numPr>
-          <w:ilvl w:val="0"/>
-          <w:numId w:val="1"/>
-        </w:numPr>
-        <w:spacing w:line="276" w:lineRule="auto"/>
-      </w:pPr>
-      <w:r>
-        <w:t>Refusion</w:t>
-      </w:r>
-    </w:p>
-    <w:p>
-      <w:pPr>
-        <w:pStyle w:val="Listeafsnit"/>
-        <w:numPr>
-          <w:ilvl w:val="0"/>
-          <w:numId w:val="1"/>
-        </w:numPr>
-        <w:spacing w:line="276" w:lineRule="auto"/>
-      </w:pPr>
-      <w:r>
         <w:t>Service</w:t>
       </w:r>
-    </w:p>
-    <w:p>
-      <w:pPr>
-        <w:spacing w:line="276" w:lineRule="auto"/>
-      </w:pPr>
-    </w:p>
-    <w:p>
-      <w:pPr>
-        <w:spacing w:line="276" w:lineRule="auto"/>
-      </w:pPr>
-      <w:r>
-        <w:t>Her får du så lige en forklaring af hver ting:</w:t>
-      </w:r>
-    </w:p>
-    <w:p>
-      <w:pPr>
-        <w:spacing w:line="276" w:lineRule="auto"/>
-      </w:pPr>
-      <w:r>
-        <w:t xml:space="preserve">Man kan få et </w:t>
+      <w:r>
+        <w:t>eftersyn</w:t>
+      </w:r>
+    </w:p>
+    <w:bookmarkEnd w:id="2"/>
+    <w:p>
+      <w:pPr>
+        <w:spacing w:line="276" w:lineRule="auto"/>
+      </w:pPr>
+    </w:p>
+    <w:p>
+      <w:pPr>
+        <w:spacing w:line="276" w:lineRule="auto"/>
+      </w:pPr>
+      <w:r>
+        <w:t>Her får du så lige en forklaring af hver ting</w:t>
+      </w:r>
+      <w:r>
+        <w:t xml:space="preserve">. Dette er mest til dig der ikke kender til de ting der blev listet ovenover. Hvis du allerede har styr på begreberne, kan du bare springe ned til </w:t>
+      </w:r>
+      <w:r>
+        <w:t>’</w:t>
       </w:r>
       <w:r>
         <w:rPr>
           <w:b/>
           <w:bCs/>
         </w:rPr>
-        <w:t>abonnement</w:t>
-      </w:r>
-      <w:r>
-        <w:t xml:space="preserve"> som elbilsejer. Så får du lade stander igennem et firma og de leverer strøm til dig. Dette er p.t. den eneste mulighed hvis du vil have refusion på den el du lader din bil op med.</w:t>
+        <w:t>Beregninger</w:t>
+      </w:r>
+      <w:r>
+        <w:t>’</w:t>
+      </w:r>
+      <w:r>
+        <w:t>.</w:t>
       </w:r>
     </w:p>
     <w:p>
@@ -331,10 +320,46 @@
           <w:b/>
           <w:bCs/>
         </w:rPr>
-        <w:t>Co2 afgift</w:t>
-      </w:r>
-      <w:r>
-        <w:t xml:space="preserve"> er noget man betaler årligt, dette er ikke inkluderet i programmet på nuværende tidspunkt (11/10 2022). Det kommer.</w:t>
+        <w:t>Abonnement</w:t>
+      </w:r>
+      <w:r>
+        <w:t xml:space="preserve"> er noget du kan få som elbilsejer</w:t>
+      </w:r>
+      <w:r>
+        <w:t>.</w:t>
+      </w:r>
+      <w:r>
+        <w:t xml:space="preserve"> Så får du ladestander igennem et firma og de leverer strøm til dig. Dette er p.t. den eneste mulighed hvis du vil have refusion på den el du lader din bil op med.</w:t>
+      </w:r>
+    </w:p>
+    <w:p>
+      <w:pPr>
+        <w:spacing w:line="276" w:lineRule="auto"/>
+      </w:pPr>
+      <w:r>
+        <w:rPr>
+          <w:b/>
+          <w:bCs/>
+        </w:rPr>
+        <w:t>Forbrug</w:t>
+      </w:r>
+      <w:r>
+        <w:t xml:space="preserve"> er prisen på bilens årlige forbrug af benzin eller el.</w:t>
+      </w:r>
+    </w:p>
+    <w:p>
+      <w:pPr>
+        <w:spacing w:line="276" w:lineRule="auto"/>
+      </w:pPr>
+      <w:r>
+        <w:rPr>
+          <w:b/>
+          <w:bCs/>
+        </w:rPr>
+        <w:t>Ladestander</w:t>
+      </w:r>
+      <w:r>
+        <w:t xml:space="preserve"> er sjovt nok den du bruger for at oplade bilen hjemme. Dette er kun relevant når man ikke har abonnement.</w:t>
       </w:r>
     </w:p>
     <w:p>
@@ -347,61 +372,19 @@
           <w:bCs/>
         </w:rPr>
         <w:lastRenderedPageBreak/>
-        <w:t>Forbrug</w:t>
-      </w:r>
-      <w:r>
-        <w:t xml:space="preserve"> er prisen på bilens årlige forbrug af benzin eller el.</w:t>
-      </w:r>
-    </w:p>
-    <w:p>
-      <w:pPr>
-        <w:spacing w:line="276" w:lineRule="auto"/>
-      </w:pPr>
-      <w:r>
-        <w:rPr>
-          <w:b/>
-          <w:bCs/>
-        </w:rPr>
-        <w:t>Forsikring</w:t>
-      </w:r>
-      <w:r>
-        <w:t xml:space="preserve"> er noget enhver bil skal have. Dette er dog ikke inkluderet endnu (11/10 2022) pga. besværlighed.</w:t>
-      </w:r>
-      <w:r>
-        <w:t xml:space="preserve"> Da forsikringen er forskellig alt afhængig af hvem du er og hvilken bil du har.</w:t>
-      </w:r>
-    </w:p>
-    <w:p>
-      <w:pPr>
-        <w:spacing w:line="276" w:lineRule="auto"/>
-      </w:pPr>
-      <w:r>
-        <w:rPr>
-          <w:b/>
-          <w:bCs/>
-        </w:rPr>
-        <w:t>Lade stander</w:t>
-      </w:r>
-      <w:r>
-        <w:t xml:space="preserve"> er sjovt nok den du bruger for at oplade bilen hjemme. Dette er kun relevant når man ikke har abonnement.</w:t>
-      </w:r>
-    </w:p>
-    <w:p>
-      <w:pPr>
-        <w:spacing w:line="276" w:lineRule="auto"/>
-      </w:pPr>
-      <w:r>
-        <w:rPr>
-          <w:b/>
-          <w:bCs/>
-        </w:rPr>
         <w:t>Nypris</w:t>
       </w:r>
       <w:r>
         <w:t>,</w:t>
       </w:r>
       <w:r>
-        <w:t xml:space="preserve"> er prisen på bilen som ny ikke brugt.</w:t>
+        <w:t xml:space="preserve"> er prisen på bilen som ny</w:t>
+      </w:r>
+      <w:r>
+        <w:t>,</w:t>
+      </w:r>
+      <w:r>
+        <w:t xml:space="preserve"> ikke brugt.</w:t>
       </w:r>
     </w:p>
     <w:p>
@@ -422,7 +405,7 @@
         <w:t>,</w:t>
       </w:r>
       <w:r>
-        <w:t xml:space="preserve"> hvis man har abonnement. Den dækker over eventuel pris på lade stander og installation</w:t>
+        <w:t xml:space="preserve"> hvis man har abonnement. Den dækker over eventuel pris på ladestander og installation</w:t>
       </w:r>
       <w:r>
         <w:t>,</w:t>
@@ -461,7 +444,10 @@
         <w:t>Periodesyn</w:t>
       </w:r>
       <w:r>
-        <w:t xml:space="preserve"> er et syn bilen skal til mindst 1 gang om året, eller efter et bestemt antal kørte kilometer. På dette tidspunkt er vi kommet frem til at det er ved hver 15.000 kørte kilometer. Dette er dog ikke sikkert at det gælder alle biler, men det var, hvad vi kunne finde efter en hurtig søgning.</w:t>
+        <w:t xml:space="preserve"> </w:t>
+      </w:r>
+      <w:r>
+        <w:t>er noget bilen skal til efter 4 år og derefter skal den til det hvert 2. år.</w:t>
       </w:r>
     </w:p>
     <w:p>
@@ -495,6 +481,7 @@
       <w:pPr>
         <w:spacing w:line="276" w:lineRule="auto"/>
       </w:pPr>
+      <w:commentRangeStart w:id="3"/>
       <w:r>
         <w:rPr>
           <w:b/>
@@ -503,13 +490,24 @@
         <w:t>Service</w:t>
       </w:r>
       <w:r>
-        <w:t xml:space="preserve"> er noget bilen skal til efter 4 år og derefter skal den til det hvert </w:t>
-      </w:r>
-      <w:r>
-        <w:t xml:space="preserve">2. </w:t>
-      </w:r>
-      <w:r>
-        <w:t>år.</w:t>
+        <w:rPr>
+          <w:b/>
+          <w:bCs/>
+        </w:rPr>
+        <w:t>eftersyn</w:t>
+      </w:r>
+      <w:commentRangeEnd w:id="3"/>
+      <w:r>
+        <w:rPr>
+          <w:rStyle w:val="Kommentarhenvisning"/>
+        </w:rPr>
+        <w:commentReference w:id="3"/>
+      </w:r>
+      <w:r>
+        <w:t xml:space="preserve"> er et syn bilen skal til mindst 1 gang om året, eller efter et bestemt antal kørte kilometer. På dette tidspunkt er vi kommet frem til at det er ved hver 15.000 kørte kilometer</w:t>
+      </w:r>
+      <w:r>
+        <w:t>.</w:t>
       </w:r>
     </w:p>
     <w:p>
@@ -548,256 +546,1032 @@
       <w:pPr>
         <w:spacing w:line="276" w:lineRule="auto"/>
       </w:pPr>
-    </w:p>
-    <w:p>
-      <w:pPr>
-        <w:spacing w:line="276" w:lineRule="auto"/>
-      </w:pPr>
-      <w:r>
-        <w:t xml:space="preserve">nypris </w:t>
-      </w:r>
-      <w:r>
-        <w:t>+? (</w:t>
-      </w:r>
-      <w:r>
-        <w:t xml:space="preserve">syn) + (service * antal) + Co2 + forsikring + (((km/år / </w:t>
-      </w:r>
-      <w:r>
-        <w:t>forbrug pr. km</w:t>
-      </w:r>
-      <w:r>
-        <w:t xml:space="preserve">) * </w:t>
-      </w:r>
-      <w:r>
-        <w:t>benzin</w:t>
-      </w:r>
-      <w:r>
-        <w:t>/</w:t>
-      </w:r>
-      <w:r>
-        <w:t>elpris) /? refusion</w:t>
-      </w:r>
-      <w:r>
-        <w:t xml:space="preserve">) </w:t>
-      </w:r>
-      <w:r>
-        <w:t>+? (lade stander</w:t>
-      </w:r>
-      <w:r>
-        <w:t xml:space="preserve">) </w:t>
-      </w:r>
-      <w:r>
-        <w:t>+? (</w:t>
-      </w:r>
-      <w:r>
-        <w:t>lade abonnement)</w:t>
-      </w:r>
-    </w:p>
-    <w:p>
-      <w:pPr>
-        <w:spacing w:line="276" w:lineRule="auto"/>
-      </w:pPr>
-    </w:p>
-    <w:p>
-      <w:pPr>
-        <w:spacing w:line="276" w:lineRule="auto"/>
-      </w:pPr>
-      <w:r>
-        <w:t>nypris, prisen for bilen</w:t>
-      </w:r>
-    </w:p>
-    <w:p>
-      <w:pPr>
-        <w:spacing w:line="276" w:lineRule="auto"/>
-      </w:pPr>
-      <w:r>
-        <w:t>syn, pe</w:t>
+      <m:oMathPara>
+        <m:oMath>
+          <m:r>
+            <w:rPr>
+              <w:rFonts w:ascii="Cambria Math" w:hAnsi="Cambria Math"/>
+            </w:rPr>
+            <m:t>nypris+syn+</m:t>
+          </m:r>
+          <m:r>
+            <w:rPr>
+              <w:rFonts w:ascii="Cambria Math" w:hAnsi="Cambria Math"/>
+              <w:highlight w:val="lightGray"/>
+            </w:rPr>
+            <m:t>service</m:t>
+          </m:r>
+          <m:r>
+            <w:rPr>
+              <w:rFonts w:ascii="Cambria Math" w:hAnsi="Cambria Math"/>
+            </w:rPr>
+            <m:t>+ladestander+</m:t>
+          </m:r>
+          <m:r>
+            <w:rPr>
+              <w:rFonts w:ascii="Cambria Math" w:hAnsi="Cambria Math"/>
+              <w:highlight w:val="lightGray"/>
+            </w:rPr>
+            <m:t>ladeabonnement</m:t>
+          </m:r>
+          <m:r>
+            <w:rPr>
+              <w:rFonts w:ascii="Cambria Math" w:hAnsi="Cambria Math"/>
+            </w:rPr>
+            <m:t>+</m:t>
+          </m:r>
+          <m:r>
+            <w:rPr>
+              <w:rFonts w:ascii="Cambria Math" w:eastAsiaTheme="minorEastAsia" w:hAnsi="Cambria Math"/>
+              <w:highlight w:val="lightGray"/>
+            </w:rPr>
+            <m:t>forbrug</m:t>
+          </m:r>
+          <m:r>
+            <w:rPr>
+              <w:rFonts w:ascii="Cambria Math" w:eastAsiaTheme="minorEastAsia" w:hAnsi="Cambria Math"/>
+            </w:rPr>
+            <m:t xml:space="preserve">  =total prisen</m:t>
+          </m:r>
+        </m:oMath>
+      </m:oMathPara>
+    </w:p>
+    <w:p>
+      <w:pPr>
+        <w:spacing w:line="276" w:lineRule="auto"/>
+      </w:pPr>
+    </w:p>
+    <w:p>
+      <w:pPr>
+        <w:spacing w:line="276" w:lineRule="auto"/>
+      </w:pPr>
+      <w:r>
+        <w:t xml:space="preserve">Ord med </w:t>
+      </w:r>
+      <w:r>
+        <w:rPr>
+          <w:highlight w:val="lightGray"/>
+        </w:rPr>
+        <w:t>grå highlight</w:t>
+      </w:r>
+      <w:r>
+        <w:t xml:space="preserve"> er ting der </w:t>
+      </w:r>
+      <w:r>
+        <w:t>skal beregnes før</w:t>
+      </w:r>
+      <w:r>
+        <w:t xml:space="preserve"> de kan bruges til at beregne total pris.</w:t>
+      </w:r>
+    </w:p>
+    <w:p>
+      <w:pPr>
+        <w:spacing w:line="276" w:lineRule="auto"/>
+      </w:pPr>
+      <w:r>
+        <w:t>Beregning af service</w:t>
+      </w:r>
+    </w:p>
+    <w:p>
+      <w:pPr>
+        <w:spacing w:line="276" w:lineRule="auto"/>
+      </w:pPr>
+      <m:oMathPara>
+        <m:oMath>
+          <m:r>
+            <w:rPr>
+              <w:rFonts w:ascii="Cambria Math" w:hAnsi="Cambria Math"/>
+            </w:rPr>
+            <m:t>servicepris+antal service=service</m:t>
+          </m:r>
+        </m:oMath>
+      </m:oMathPara>
+    </w:p>
+    <w:p>
+      <w:pPr>
+        <w:spacing w:line="276" w:lineRule="auto"/>
+      </w:pPr>
+    </w:p>
+    <w:p>
+      <w:pPr>
+        <w:spacing w:line="276" w:lineRule="auto"/>
+      </w:pPr>
+      <w:r>
+        <w:t>Beregning af ladeabonnement</w:t>
+      </w:r>
+    </w:p>
+    <w:p>
+      <w:pPr>
+        <w:spacing w:line="276" w:lineRule="auto"/>
+      </w:pPr>
+      <m:oMathPara>
+        <m:oMath>
+          <m:r>
+            <w:rPr>
+              <w:rFonts w:ascii="Cambria Math" w:hAnsi="Cambria Math"/>
+            </w:rPr>
+            <m:t>abonnementspris+startpris=ladeabonnement</m:t>
+          </m:r>
+        </m:oMath>
+      </m:oMathPara>
+    </w:p>
+    <w:p>
+      <w:pPr>
+        <w:spacing w:line="276" w:lineRule="auto"/>
+      </w:pPr>
+      <w:r>
+        <w:t>For at beregne lade abonnement har man brug for måneds- eller årsprisen for et ladeabonnement</w:t>
+      </w:r>
+      <w:r>
+        <w:t xml:space="preserve"> (</w:t>
+      </w:r>
+      <w:r>
+        <w:rPr>
+          <w:i/>
+          <w:iCs/>
+        </w:rPr>
+        <w:t>abonnementspris</w:t>
+      </w:r>
+      <w:r>
+        <w:t>)</w:t>
+      </w:r>
+      <w:r>
+        <w:t xml:space="preserve"> og prisen for eventuel opstart og installation</w:t>
+      </w:r>
+      <w:r>
+        <w:t xml:space="preserve"> (</w:t>
+      </w:r>
+      <w:r>
+        <w:rPr>
+          <w:i/>
+          <w:iCs/>
+        </w:rPr>
+        <w:t>startpris</w:t>
+      </w:r>
+      <w:r>
+        <w:t>)</w:t>
+      </w:r>
+      <w:r>
+        <w:t>.</w:t>
+      </w:r>
+      <w:r>
+        <w:t xml:space="preserve"> </w:t>
+      </w:r>
+    </w:p>
+    <w:p>
+      <w:pPr>
+        <w:spacing w:line="276" w:lineRule="auto"/>
+      </w:pPr>
+    </w:p>
+    <w:p>
+      <w:pPr>
+        <w:spacing w:line="276" w:lineRule="auto"/>
+      </w:pPr>
+      <w:r>
+        <w:t>Beregning af forbrug</w:t>
+      </w:r>
+    </w:p>
+    <w:p>
+      <w:pPr>
+        <w:spacing w:line="276" w:lineRule="auto"/>
+      </w:pPr>
+      <w:r>
+        <w:t>Benzinbil</w:t>
+      </w:r>
+    </w:p>
+    <w:p>
+      <w:pPr>
+        <w:spacing w:line="276" w:lineRule="auto"/>
+      </w:pPr>
+      <w:sdt>
+        <w:sdtPr>
+          <w:rPr>
+            <w:rFonts w:ascii="Cambria Math" w:hAnsi="Cambria Math"/>
+            <w:i/>
+          </w:rPr>
+          <w:id w:val="591588860"/>
+          <w:placeholder>
+            <w:docPart w:val="DefaultPlaceholder_2098659788"/>
+          </w:placeholder>
+          <w:temporary/>
+          <w:showingPlcHdr/>
+          <w:equation/>
+        </w:sdtPr>
+        <w:sdtContent>
+          <m:oMathPara>
+            <m:oMath>
+              <m:r>
+                <m:rPr>
+                  <m:sty m:val="p"/>
+                </m:rPr>
+                <w:rPr>
+                  <w:rStyle w:val="Pladsholdertekst"/>
+                  <w:rFonts w:ascii="Cambria Math" w:hAnsi="Cambria Math"/>
+                </w:rPr>
+                <m:t>Skriv ligningen her.</m:t>
+              </m:r>
+            </m:oMath>
+          </m:oMathPara>
+        </w:sdtContent>
+      </w:sdt>
+    </w:p>
+    <w:p>
+      <w:pPr>
+        <w:spacing w:line="276" w:lineRule="auto"/>
+      </w:pPr>
+      <w:r>
+        <w:t>Elbil</w:t>
+      </w:r>
+    </w:p>
+    <w:p>
+      <w:pPr>
+        <w:spacing w:line="276" w:lineRule="auto"/>
+        <w:rPr>
+          <w:sz w:val="28"/>
+          <w:szCs w:val="24"/>
+        </w:rPr>
+      </w:pPr>
+      <w:commentRangeStart w:id="4"/>
+      <w:r>
+        <w:rPr>
+          <w:sz w:val="28"/>
+          <w:szCs w:val="24"/>
+        </w:rPr>
+        <w:lastRenderedPageBreak/>
+        <w:t>Hvornår skal hvad bruges?</w:t>
+      </w:r>
+      <w:commentRangeEnd w:id="4"/>
+      <w:r>
+        <w:rPr>
+          <w:rStyle w:val="Kommentarhenvisning"/>
+        </w:rPr>
+        <w:commentReference w:id="4"/>
+      </w:r>
+    </w:p>
+    <w:p>
+      <w:pPr>
+        <w:spacing w:line="276" w:lineRule="auto"/>
+      </w:pPr>
+      <w:r>
+        <w:t>Når alt det er forklaret er det også vigtigt at vide hvornår, hver ting skal bruges. For de skal ikke alle sammen bruges hvert år.</w:t>
+      </w:r>
+    </w:p>
+    <w:p>
+      <w:pPr>
+        <w:spacing w:line="276" w:lineRule="auto"/>
+      </w:pPr>
+    </w:p>
+    <w:p>
+      <w:pPr>
+        <w:spacing w:line="276" w:lineRule="auto"/>
+      </w:pPr>
+      <w:r>
+        <w:t>Første år</w:t>
+      </w:r>
+      <w:r>
+        <w:t>:</w:t>
+      </w:r>
+    </w:p>
+    <w:p>
+      <w:pPr>
+        <w:spacing w:line="276" w:lineRule="auto"/>
+      </w:pPr>
+      <w:r>
+        <w:t>Nypris</w:t>
+      </w:r>
+    </w:p>
+    <w:p>
+      <w:pPr>
+        <w:spacing w:line="276" w:lineRule="auto"/>
+      </w:pPr>
+      <w:r>
+        <w:t>Lade stander</w:t>
+      </w:r>
+    </w:p>
+    <w:p>
+      <w:pPr>
+        <w:spacing w:line="276" w:lineRule="auto"/>
+      </w:pPr>
+      <w:r>
+        <w:t>Opstart</w:t>
+      </w:r>
+    </w:p>
+    <w:p>
+      <w:pPr>
+        <w:spacing w:line="276" w:lineRule="auto"/>
+      </w:pPr>
+      <w:r>
+        <w:t>Refusion (pr kWh)</w:t>
+      </w:r>
+    </w:p>
+    <w:p>
+      <w:pPr>
+        <w:spacing w:line="276" w:lineRule="auto"/>
+      </w:pPr>
+      <w:r>
+        <w:t>Brændstof (pr liter / pr Wh (/ med 1000 for kWh))</w:t>
+      </w:r>
+    </w:p>
+    <w:p>
+      <w:pPr>
+        <w:spacing w:line="276" w:lineRule="auto"/>
+      </w:pPr>
+      <w:r>
+        <w:t>Abonnement (måned)</w:t>
+      </w:r>
+    </w:p>
+    <w:p>
+      <w:pPr>
+        <w:spacing w:line="276" w:lineRule="auto"/>
+      </w:pPr>
+      <w:r>
+        <w:t>Service (mindst 1 gang om året ellers hvert 15.000 km kørt)</w:t>
+      </w:r>
+    </w:p>
+    <w:p>
+      <w:pPr>
+        <w:spacing w:line="276" w:lineRule="auto"/>
+      </w:pPr>
+    </w:p>
+    <w:p>
+      <w:pPr>
+        <w:spacing w:line="276" w:lineRule="auto"/>
+      </w:pPr>
+      <w:r>
+        <w:t>Andet, tredje og femte år (der er ingen forskel mellem dem, i vores program)</w:t>
+      </w:r>
+    </w:p>
+    <w:p>
+      <w:pPr>
+        <w:spacing w:line="276" w:lineRule="auto"/>
+      </w:pPr>
+      <w:r>
+        <w:t xml:space="preserve">Refusion (pr </w:t>
+      </w:r>
+      <w:r>
+        <w:t>kWh</w:t>
+      </w:r>
+      <w:r>
+        <w:t>)</w:t>
+      </w:r>
+    </w:p>
+    <w:p>
+      <w:pPr>
+        <w:spacing w:line="276" w:lineRule="auto"/>
+      </w:pPr>
+      <w:r>
+        <w:t xml:space="preserve">Brændstof (pr liter / pr </w:t>
+      </w:r>
+      <w:r>
+        <w:t>W</w:t>
+      </w:r>
+      <w:r>
+        <w:t xml:space="preserve">h (/ med 1000 for </w:t>
+      </w:r>
+      <w:r>
+        <w:t>kWh</w:t>
+      </w:r>
+      <w:r>
+        <w:t>))</w:t>
+      </w:r>
+    </w:p>
+    <w:p>
+      <w:pPr>
+        <w:spacing w:line="276" w:lineRule="auto"/>
+      </w:pPr>
+      <w:r>
+        <w:t>Abonnement (måned)</w:t>
+      </w:r>
+    </w:p>
+    <w:p>
+      <w:pPr>
+        <w:spacing w:line="276" w:lineRule="auto"/>
+      </w:pPr>
+      <w:r>
+        <w:t>Service (mindst 1 gang om året ellers hvert 15.000 km kørt)</w:t>
+      </w:r>
+    </w:p>
+    <w:p>
+      <w:pPr>
+        <w:spacing w:line="276" w:lineRule="auto"/>
+      </w:pPr>
+    </w:p>
+    <w:p>
+      <w:pPr>
+        <w:spacing w:line="276" w:lineRule="auto"/>
+      </w:pPr>
+      <w:r>
+        <w:t>Fjerde år:</w:t>
+      </w:r>
+    </w:p>
+    <w:p>
+      <w:pPr>
+        <w:spacing w:line="276" w:lineRule="auto"/>
+      </w:pPr>
+      <w:r>
+        <w:t>P</w:t>
+      </w:r>
+      <w:r>
+        <w:t>eriodesyn</w:t>
+      </w:r>
+    </w:p>
+    <w:p>
+      <w:pPr>
+        <w:spacing w:line="276" w:lineRule="auto"/>
+      </w:pPr>
+      <w:r>
+        <w:t>Refusion (pr kWh)</w:t>
+      </w:r>
+    </w:p>
+    <w:p>
+      <w:pPr>
+        <w:spacing w:line="276" w:lineRule="auto"/>
+      </w:pPr>
+      <w:r>
+        <w:t>Brændstof (pr liter / pr Wh (/ med 1000 for kWh))</w:t>
+      </w:r>
+    </w:p>
+    <w:p>
+      <w:pPr>
+        <w:spacing w:line="276" w:lineRule="auto"/>
+      </w:pPr>
+      <w:r>
+        <w:t>Abonnement (måned)</w:t>
+      </w:r>
+    </w:p>
+    <w:p>
+      <w:pPr>
+        <w:spacing w:line="276" w:lineRule="auto"/>
+      </w:pPr>
+      <w:r>
+        <w:t>Service (mindst 1 gang om året ellers hvert 15.000 km kørt)</w:t>
+      </w:r>
+    </w:p>
+    <w:p>
+      <w:pPr>
+        <w:spacing w:line="276" w:lineRule="auto"/>
+      </w:pPr>
+    </w:p>
+    <w:p>
+      <w:pPr>
+        <w:spacing w:line="276" w:lineRule="auto"/>
+      </w:pPr>
+      <w:r>
+        <w:t>Samlet:</w:t>
+      </w:r>
+    </w:p>
+    <w:p>
+      <w:pPr>
+        <w:spacing w:line="276" w:lineRule="auto"/>
+      </w:pPr>
+      <w:r>
+        <w:t>Nypris</w:t>
+      </w:r>
+    </w:p>
+    <w:p>
+      <w:pPr>
+        <w:spacing w:line="276" w:lineRule="auto"/>
+      </w:pPr>
+      <w:r>
+        <w:lastRenderedPageBreak/>
+        <w:t>Lade stander</w:t>
+      </w:r>
+    </w:p>
+    <w:p>
+      <w:pPr>
+        <w:spacing w:line="276" w:lineRule="auto"/>
+      </w:pPr>
+      <w:r>
+        <w:t>Opstart</w:t>
+      </w:r>
+    </w:p>
+    <w:p>
+      <w:pPr>
+        <w:spacing w:line="276" w:lineRule="auto"/>
+      </w:pPr>
+      <w:r>
+        <w:t>Refusion (pr kWh)</w:t>
+      </w:r>
+    </w:p>
+    <w:p>
+      <w:pPr>
+        <w:spacing w:line="276" w:lineRule="auto"/>
+      </w:pPr>
+      <w:r>
+        <w:t>Brændstof (pr liter / pr Wh (/ med 1000 for kWh))</w:t>
+      </w:r>
+    </w:p>
+    <w:p>
+      <w:pPr>
+        <w:spacing w:line="276" w:lineRule="auto"/>
+      </w:pPr>
+      <w:r>
+        <w:t>Abonnement (måned)</w:t>
+      </w:r>
+    </w:p>
+    <w:p>
+      <w:pPr>
+        <w:spacing w:line="276" w:lineRule="auto"/>
+      </w:pPr>
+      <w:r>
+        <w:t>Service (mindst 1 gang om året ellers hvert 15.000 km kørt)</w:t>
+      </w:r>
+    </w:p>
+    <w:p>
+      <w:pPr>
+        <w:spacing w:line="276" w:lineRule="auto"/>
+      </w:pPr>
+      <w:r>
+        <w:t>Periodesyn</w:t>
+      </w:r>
+      <w:bookmarkEnd w:id="0"/>
+    </w:p>
+    <w:p>
+      <w:pPr>
+        <w:spacing w:line="276" w:lineRule="auto"/>
+      </w:pPr>
+    </w:p>
+    <w:p/>
+    <w:p>
+      <w:proofErr w:type="spellStart"/>
+      <w:r>
+        <w:t>Publish</w:t>
+      </w:r>
+      <w:proofErr w:type="spellEnd"/>
+      <w:r>
+        <w:t xml:space="preserve"> websiden</w:t>
+      </w:r>
+    </w:p>
+    <w:p>
+      <w:r>
+        <w:t>Når du har opdateret websiden og skal have den over på serveren skal du først have ’</w:t>
+      </w:r>
+      <w:proofErr w:type="spellStart"/>
+      <w:r>
+        <w:t>published</w:t>
+      </w:r>
+      <w:proofErr w:type="spellEnd"/>
+      <w:r>
+        <w:t xml:space="preserve">’ siden. Det gør du ved at finde fanen </w:t>
+      </w:r>
+      <w:r>
+        <w:t>øverst</w:t>
+      </w:r>
+      <w:r>
+        <w:t xml:space="preserve"> i </w:t>
+      </w:r>
+      <w:proofErr w:type="spellStart"/>
+      <w:r>
+        <w:t>visualstudio</w:t>
+      </w:r>
+      <w:proofErr w:type="spellEnd"/>
+      <w:r>
+        <w:t xml:space="preserve"> der hedder </w:t>
+      </w:r>
+      <w:proofErr w:type="spellStart"/>
+      <w:r>
+        <w:t>build</w:t>
+      </w:r>
+      <w:proofErr w:type="spellEnd"/>
+      <w:r>
+        <w:t xml:space="preserve">. Den klikker du på og går ind på den der hedder </w:t>
+      </w:r>
+      <w:proofErr w:type="spellStart"/>
+      <w:r>
+        <w:t>Publish</w:t>
+      </w:r>
+      <w:proofErr w:type="spellEnd"/>
+      <w:r>
+        <w:t xml:space="preserve"> </w:t>
+      </w:r>
+      <w:proofErr w:type="spellStart"/>
+      <w:r>
+        <w:t>CarComparisonSite</w:t>
+      </w:r>
+      <w:proofErr w:type="spellEnd"/>
+      <w:r>
+        <w:t>.</w:t>
+      </w:r>
+    </w:p>
+    <w:p>
+      <w:r>
+        <w:t xml:space="preserve">Første gang du </w:t>
+      </w:r>
+      <w:proofErr w:type="spellStart"/>
+      <w:r>
+        <w:t>publishe</w:t>
       </w:r>
       <w:r>
         <w:t>r</w:t>
       </w:r>
-      <w:r>
-        <w:t>iodesyn</w:t>
-      </w:r>
-    </w:p>
-    <w:p>
-      <w:pPr>
-        <w:spacing w:line="276" w:lineRule="auto"/>
-      </w:pPr>
-      <w:r>
-        <w:t>(service * antal), antal service</w:t>
-      </w:r>
-    </w:p>
-    <w:p>
-      <w:pPr>
-        <w:spacing w:line="276" w:lineRule="auto"/>
-      </w:pPr>
-    </w:p>
-    <w:p>
-      <w:pPr>
-        <w:spacing w:line="276" w:lineRule="auto"/>
-      </w:pPr>
-      <w:r>
-        <w:t>Hvornår skal hvad bruges?</w:t>
-      </w:r>
-    </w:p>
-    <w:p>
-      <w:pPr>
-        <w:spacing w:line="276" w:lineRule="auto"/>
-      </w:pPr>
-    </w:p>
-    <w:p>
-      <w:pPr>
-        <w:spacing w:line="276" w:lineRule="auto"/>
-      </w:pPr>
+      <w:proofErr w:type="spellEnd"/>
+      <w:r>
+        <w:t xml:space="preserve"> skal du lave en </w:t>
+      </w:r>
+      <w:proofErr w:type="spellStart"/>
+      <w:r>
+        <w:t>publishing</w:t>
+      </w:r>
+      <w:proofErr w:type="spellEnd"/>
+      <w:r>
+        <w:t xml:space="preserve"> </w:t>
+      </w:r>
+      <w:proofErr w:type="spellStart"/>
+      <w:r>
+        <w:t>profile</w:t>
+      </w:r>
+      <w:proofErr w:type="spellEnd"/>
+    </w:p>
+    <w:p>
+      <w:r>
+        <w:rPr>
+          <w:b/>
+          <w:bCs/>
+        </w:rPr>
+        <w:t>Lav guide til det</w:t>
+      </w:r>
+    </w:p>
+    <w:p>
+      <w:r>
+        <w:t xml:space="preserve">Denne </w:t>
+      </w:r>
+      <w:proofErr w:type="spellStart"/>
+      <w:r>
+        <w:t>published</w:t>
+      </w:r>
+      <w:proofErr w:type="spellEnd"/>
+      <w:r>
+        <w:t xml:space="preserve"> mappe skal så over på </w:t>
+      </w:r>
+      <w:proofErr w:type="spellStart"/>
+      <w:r>
+        <w:t>webserveren</w:t>
+      </w:r>
+      <w:proofErr w:type="spellEnd"/>
+      <w:r>
+        <w:t>.</w:t>
+      </w:r>
+    </w:p>
+    <w:p/>
+    <w:p>
+      <w:r>
+        <w:t xml:space="preserve">Websiden bliver hostet på vores egen server der står i vores serverrum. Det er en Ubuntu server der kører </w:t>
+      </w:r>
+      <w:proofErr w:type="spellStart"/>
+      <w:r>
+        <w:t>nginx</w:t>
+      </w:r>
+      <w:proofErr w:type="spellEnd"/>
+      <w:r>
+        <w:t>.</w:t>
+      </w:r>
+    </w:p>
+    <w:p>
+      <w:r>
+        <w:t>Adgang til serveren</w:t>
+      </w:r>
+    </w:p>
+    <w:p>
+      <w:r>
+        <w:t xml:space="preserve">Du kan få adgang til serveren inde i serverrummet fra en af computerne der står i det første rum. Du kan klikke på ’Print Screen | Sys </w:t>
+      </w:r>
+      <w:proofErr w:type="spellStart"/>
+      <w:r>
+        <w:t>Rq</w:t>
+      </w:r>
+      <w:proofErr w:type="spellEnd"/>
+      <w:r>
+        <w:t xml:space="preserve">’ knappen på tastaturet for at vælge hvilken server du vil på. Du skal vælge den der hedder web. </w:t>
+      </w:r>
+    </w:p>
+    <w:p>
+      <w:r>
+        <w:t xml:space="preserve">Mappen med website filerne ligger </w:t>
+      </w:r>
+      <w:proofErr w:type="gramStart"/>
+      <w:r>
+        <w:t>i</w:t>
+      </w:r>
+      <w:proofErr w:type="gramEnd"/>
+      <w:r>
+        <w:t xml:space="preserve"> var/www/</w:t>
+      </w:r>
+      <w:proofErr w:type="spellStart"/>
+      <w:r>
+        <w:t>CarComparison</w:t>
+      </w:r>
+      <w:proofErr w:type="spellEnd"/>
+      <w:r>
+        <w:t>.</w:t>
+      </w:r>
+    </w:p>
+    <w:p>
+      <w:r>
+        <w:t>Der er også en server til databasen som kan vælges, den hedder noget med sql.</w:t>
+      </w:r>
+    </w:p>
+    <w:p>
+      <w:r>
+        <w:t xml:space="preserve">For at få adgang til hjemmesiden når den er lagt på </w:t>
+      </w:r>
+      <w:proofErr w:type="spellStart"/>
+      <w:r>
+        <w:t>webserveren</w:t>
+      </w:r>
+      <w:proofErr w:type="spellEnd"/>
+      <w:r>
+        <w:t>, skal du være på vores eget kablet netværk. Du kan så gå ind i en browser og gå til 192.168.1.102.</w:t>
+      </w:r>
+    </w:p>
+    <w:p/>
+    <w:p>
+      <w:r>
+        <w:t xml:space="preserve">Databasen ligger på serveren med ip 192.168.1.235. Der ligger en backup af databasen på </w:t>
+      </w:r>
+      <w:proofErr w:type="spellStart"/>
+      <w:r>
+        <w:t>github</w:t>
+      </w:r>
+      <w:proofErr w:type="spellEnd"/>
+      <w:r>
+        <w:t xml:space="preserve">, hvis der skulle ske noget med den nuværende. Samt alle scripts der er blevet brugt til at oprette </w:t>
+      </w:r>
+      <w:proofErr w:type="spellStart"/>
+      <w:r>
+        <w:t>tables</w:t>
+      </w:r>
+      <w:proofErr w:type="spellEnd"/>
+      <w:r>
+        <w:t xml:space="preserve"> og </w:t>
+      </w:r>
+      <w:proofErr w:type="spellStart"/>
+      <w:r>
+        <w:t>stored</w:t>
+      </w:r>
+      <w:proofErr w:type="spellEnd"/>
+      <w:r>
+        <w:t xml:space="preserve"> procedures. Databasen kan du tilgå enten inde i serverrummet eller fra din egen pc, hvis du har </w:t>
+      </w:r>
+      <w:proofErr w:type="spellStart"/>
+      <w:r>
+        <w:t>mysql</w:t>
+      </w:r>
+      <w:proofErr w:type="spellEnd"/>
+      <w:r>
+        <w:t xml:space="preserve"> </w:t>
+      </w:r>
+      <w:proofErr w:type="spellStart"/>
+      <w:r>
+        <w:t>workbench</w:t>
+      </w:r>
+      <w:proofErr w:type="spellEnd"/>
+      <w:r>
+        <w:t xml:space="preserve"> installeret og er forbundet vores kablet netværk. </w:t>
+      </w:r>
+    </w:p>
+    <w:p>
+      <w:r>
+        <w:rPr>
+          <w:b/>
+          <w:bCs/>
+        </w:rPr>
+        <w:t>Lav guide</w:t>
+      </w:r>
+    </w:p>
+    <w:p>
       <w:r>
         <w:lastRenderedPageBreak/>
-        <w:t>KUN første år og samlet:</w:t>
-      </w:r>
-    </w:p>
-    <w:p>
-      <w:pPr>
-        <w:spacing w:line="276" w:lineRule="auto"/>
-      </w:pPr>
-      <w:r>
-        <w:t>Nypris</w:t>
-      </w:r>
-    </w:p>
-    <w:p>
-      <w:pPr>
-        <w:spacing w:line="276" w:lineRule="auto"/>
-      </w:pPr>
-      <w:r>
-        <w:t>Lade stander</w:t>
-      </w:r>
-    </w:p>
-    <w:p>
-      <w:pPr>
-        <w:spacing w:line="276" w:lineRule="auto"/>
-      </w:pPr>
-      <w:r>
-        <w:t>Opstart</w:t>
-      </w:r>
-    </w:p>
-    <w:p>
-      <w:pPr>
-        <w:spacing w:line="276" w:lineRule="auto"/>
-      </w:pPr>
-    </w:p>
-    <w:p>
-      <w:pPr>
-        <w:spacing w:line="276" w:lineRule="auto"/>
-      </w:pPr>
-    </w:p>
-    <w:p>
-      <w:pPr>
-        <w:spacing w:line="276" w:lineRule="auto"/>
-      </w:pPr>
-    </w:p>
-    <w:p>
-      <w:pPr>
-        <w:spacing w:line="276" w:lineRule="auto"/>
-      </w:pPr>
-      <w:r>
-        <w:t>Alle år og total</w:t>
-      </w:r>
-    </w:p>
-    <w:p>
-      <w:pPr>
-        <w:spacing w:line="276" w:lineRule="auto"/>
-      </w:pPr>
-      <w:r>
-        <w:t xml:space="preserve">Refusion (pr </w:t>
-      </w:r>
-      <w:r>
-        <w:t>kWh</w:t>
-      </w:r>
-      <w:r>
-        <w:t>)</w:t>
-      </w:r>
-    </w:p>
-    <w:p>
-      <w:pPr>
-        <w:spacing w:line="276" w:lineRule="auto"/>
-      </w:pPr>
-      <w:r>
-        <w:t>Forsikring (har ikke)</w:t>
-      </w:r>
-    </w:p>
-    <w:p>
-      <w:pPr>
-        <w:spacing w:line="276" w:lineRule="auto"/>
-      </w:pPr>
-      <w:r>
-        <w:t xml:space="preserve">Brændstof (pr liter / pr </w:t>
-      </w:r>
-      <w:r>
-        <w:t>W</w:t>
-      </w:r>
-      <w:r>
-        <w:t xml:space="preserve">h (/ med 1000 for </w:t>
-      </w:r>
-      <w:r>
-        <w:t>kWh</w:t>
-      </w:r>
-      <w:r>
-        <w:t>))</w:t>
-      </w:r>
-    </w:p>
-    <w:p>
-      <w:pPr>
-        <w:spacing w:line="276" w:lineRule="auto"/>
-      </w:pPr>
-      <w:r>
-        <w:t>Abonnement (måned)</w:t>
-      </w:r>
-    </w:p>
-    <w:p>
-      <w:pPr>
-        <w:spacing w:line="276" w:lineRule="auto"/>
-      </w:pPr>
-      <w:r>
-        <w:t>Service (mindst 1 gang om året ellers hvert 15.000 km kørt)</w:t>
-      </w:r>
-    </w:p>
-    <w:p>
-      <w:pPr>
-        <w:spacing w:line="276" w:lineRule="auto"/>
-      </w:pPr>
-      <w:r>
-        <w:t>Co2 afgift (har ikke, årligt)</w:t>
-      </w:r>
-    </w:p>
-    <w:p>
-      <w:pPr>
-        <w:spacing w:line="276" w:lineRule="auto"/>
-      </w:pPr>
-    </w:p>
-    <w:p>
-      <w:pPr>
-        <w:spacing w:line="276" w:lineRule="auto"/>
-      </w:pPr>
-    </w:p>
-    <w:p>
-      <w:pPr>
-        <w:spacing w:line="276" w:lineRule="auto"/>
-      </w:pPr>
-    </w:p>
-    <w:p>
-      <w:pPr>
-        <w:spacing w:line="276" w:lineRule="auto"/>
-      </w:pPr>
-      <w:r>
-        <w:t>Fjerde år og hvert 2. år efter (kommer også med i samlet):</w:t>
-      </w:r>
-    </w:p>
-    <w:p>
-      <w:pPr>
-        <w:spacing w:line="276" w:lineRule="auto"/>
-      </w:pPr>
-      <w:r>
-        <w:t>periodesyn</w:t>
-      </w:r>
+        <w:t>Login til databasen</w:t>
+      </w:r>
+    </w:p>
+    <w:p>
+      <w:r>
+        <w:t>Serveren 192.168.1.235; brugernavn: administrator; password:Pa$$W0rd</w:t>
+      </w:r>
+    </w:p>
+    <w:p/>
+    <w:p>
+      <w:pPr>
+        <w:rPr>
+          <w:b/>
+          <w:bCs/>
+        </w:rPr>
+      </w:pPr>
+      <w:r>
+        <w:t xml:space="preserve">Projektet ligger på </w:t>
+      </w:r>
+      <w:proofErr w:type="spellStart"/>
+      <w:r>
+        <w:t>github</w:t>
+      </w:r>
+      <w:proofErr w:type="spellEnd"/>
+      <w:r>
+        <w:t xml:space="preserve"> </w:t>
+      </w:r>
+      <w:r>
+        <w:rPr>
+          <w:b/>
+          <w:bCs/>
+        </w:rPr>
+        <w:t>”</w:t>
+      </w:r>
+      <w:hyperlink r:id="rId10" w:history="1">
+        <w:r>
+          <w:rPr>
+            <w:rStyle w:val="Hyperlink"/>
+            <w:b/>
+            <w:bCs/>
+          </w:rPr>
+          <w:t>https://github.com/NansyT/Car-Comparison/tree/main</w:t>
+        </w:r>
+      </w:hyperlink>
+      <w:r>
+        <w:rPr>
+          <w:b/>
+          <w:bCs/>
+        </w:rPr>
+        <w:t>”</w:t>
+      </w:r>
+      <w:r>
+        <w:t>. Det er delt op i 3 dele (mapper) ’</w:t>
+      </w:r>
+      <w:proofErr w:type="spellStart"/>
+      <w:r>
+        <w:t>CarComparison</w:t>
+      </w:r>
+      <w:proofErr w:type="spellEnd"/>
+      <w:r>
+        <w:t>’ som er hjemmesidekoden, ’Dokumentation’ som sjovt nok er dokumentationen til dette projekt (</w:t>
+      </w:r>
+      <w:proofErr w:type="spellStart"/>
+      <w:r>
+        <w:t>bla</w:t>
+      </w:r>
+      <w:proofErr w:type="spellEnd"/>
+      <w:r>
+        <w:t xml:space="preserve">. Dette dokument du læser nu) og ’Sql’ som er alt database relateret. ’sql’ er yderligere delt op i </w:t>
+      </w:r>
+      <w:proofErr w:type="spellStart"/>
+      <w:r>
+        <w:t>mssql</w:t>
+      </w:r>
+      <w:proofErr w:type="spellEnd"/>
+      <w:r>
+        <w:t xml:space="preserve"> og </w:t>
+      </w:r>
+      <w:proofErr w:type="spellStart"/>
+      <w:r>
+        <w:t>mysql</w:t>
+      </w:r>
+      <w:proofErr w:type="spellEnd"/>
+      <w:r>
+        <w:t xml:space="preserve">. For din egen skyld så hold dig </w:t>
+      </w:r>
+      <w:r>
+        <w:t>til</w:t>
+      </w:r>
+      <w:r>
+        <w:t xml:space="preserve"> </w:t>
+      </w:r>
+      <w:proofErr w:type="spellStart"/>
+      <w:r>
+        <w:t>mysql</w:t>
+      </w:r>
+      <w:proofErr w:type="spellEnd"/>
+      <w:r>
+        <w:t xml:space="preserve"> så du ikke skal til at lave </w:t>
+      </w:r>
+      <w:r>
+        <w:t>ændringer</w:t>
+      </w:r>
+      <w:r>
+        <w:t xml:space="preserve"> i projektet for at få det til at virke.</w:t>
+      </w:r>
+    </w:p>
+    <w:p/>
+    <w:p>
+      <w:r>
+        <w:t>Ud over denne dokumentation er der også lavet diverse diagrammer til projektet.</w:t>
+      </w:r>
+    </w:p>
+    <w:p/>
+    <w:p>
+      <w:proofErr w:type="spellStart"/>
+      <w:r>
+        <w:rPr>
+          <w:b/>
+          <w:bCs/>
+        </w:rPr>
+        <w:t>NuGet</w:t>
+      </w:r>
+      <w:proofErr w:type="spellEnd"/>
+      <w:r>
+        <w:rPr>
+          <w:b/>
+          <w:bCs/>
+        </w:rPr>
+        <w:t xml:space="preserve"> Packages</w:t>
+      </w:r>
+    </w:p>
+    <w:p>
+      <w:proofErr w:type="spellStart"/>
+      <w:r>
+        <w:t>MySql.Data</w:t>
+      </w:r>
+      <w:proofErr w:type="spellEnd"/>
+      <w:r>
+        <w:t xml:space="preserve"> af Oracle</w:t>
+      </w:r>
+    </w:p>
+    <w:p>
+      <w:proofErr w:type="spellStart"/>
+      <w:r>
+        <w:t>Newtonsoft.Json</w:t>
+      </w:r>
+      <w:proofErr w:type="spellEnd"/>
+      <w:r>
+        <w:t xml:space="preserve"> af James Newton-King</w:t>
+      </w:r>
+    </w:p>
+    <w:p>
+      <w:proofErr w:type="spellStart"/>
+      <w:proofErr w:type="gramStart"/>
+      <w:r>
+        <w:t>System.Data.SqlClient</w:t>
+      </w:r>
+      <w:proofErr w:type="spellEnd"/>
+      <w:proofErr w:type="gramEnd"/>
+      <w:r>
+        <w:t xml:space="preserve"> af Microsoft</w:t>
+      </w:r>
+    </w:p>
+    <w:p>
+      <w:proofErr w:type="spellStart"/>
+      <w:r>
+        <w:t>X.PagedList</w:t>
+      </w:r>
+      <w:proofErr w:type="spellEnd"/>
+      <w:r>
+        <w:t xml:space="preserve"> af Copyright Troy </w:t>
+      </w:r>
+      <w:proofErr w:type="spellStart"/>
+      <w:r>
+        <w:t>Goode</w:t>
+      </w:r>
+      <w:proofErr w:type="spellEnd"/>
+      <w:r>
+        <w:t xml:space="preserve">, Andrew </w:t>
+      </w:r>
+      <w:proofErr w:type="spellStart"/>
+      <w:r>
+        <w:t>Gubskiy</w:t>
+      </w:r>
+      <w:proofErr w:type="spellEnd"/>
+    </w:p>
+    <w:p>
+      <w:proofErr w:type="spellStart"/>
+      <w:proofErr w:type="gramStart"/>
+      <w:r>
+        <w:t>X.PagedList.Mvc.Core</w:t>
+      </w:r>
+      <w:proofErr w:type="spellEnd"/>
+      <w:proofErr w:type="gramEnd"/>
+      <w:r>
+        <w:t xml:space="preserve"> af Copyright Troy </w:t>
+      </w:r>
+      <w:proofErr w:type="spellStart"/>
+      <w:r>
+        <w:t>Goode</w:t>
+      </w:r>
+      <w:proofErr w:type="spellEnd"/>
+      <w:r>
+        <w:t xml:space="preserve">, Andrew </w:t>
+      </w:r>
+      <w:proofErr w:type="spellStart"/>
+      <w:r>
+        <w:t>Gubskiy</w:t>
+      </w:r>
+      <w:proofErr w:type="spellEnd"/>
+    </w:p>
+    <w:p>
+      <w:proofErr w:type="spellStart"/>
+      <w:proofErr w:type="gramStart"/>
+      <w:r>
+        <w:t>Microsoft.VisualStudio.Web.CodeGeneration</w:t>
+      </w:r>
+      <w:proofErr w:type="gramEnd"/>
+      <w:r>
+        <w:t>.Design</w:t>
+      </w:r>
+      <w:proofErr w:type="spellEnd"/>
+      <w:r>
+        <w:t xml:space="preserve"> af Microsoft</w:t>
+      </w:r>
+    </w:p>
+    <w:p>
+      <w:pPr>
+        <w:spacing w:line="276" w:lineRule="auto"/>
+      </w:pPr>
     </w:p>
     <w:sectPr>
       <w:pgSz w:w="11906" w:h="16838"/>
@@ -807,6 +1581,174 @@
     </w:sectPr>
   </w:body>
 </w:document>
+</file>
+
+<file path=word/comments.xml><?xml version="1.0" encoding="utf-8"?>
+<w:comments xmlns:wpc="http://schemas.microsoft.com/office/word/2010/wordprocessingCanvas" xmlns:cx="http://schemas.microsoft.com/office/drawing/2014/chartex" xmlns:cx1="http://schemas.microsoft.com/office/drawing/2015/9/8/chartex" xmlns:cx2="http://schemas.microsoft.com/office/drawing/2015/10/21/chartex" xmlns:cx3="http://schemas.microsoft.com/office/drawing/2016/5/9/chartex" xmlns:cx4="http://schemas.microsoft.com/office/drawing/2016/5/10/chartex" xmlns:cx5="http://schemas.microsoft.com/office/drawing/2016/5/11/chartex" xmlns:cx6="http://schemas.microsoft.com/office/drawing/2016/5/12/chartex" xmlns:cx7="http://schemas.microsoft.com/office/drawing/2016/5/13/chartex" xmlns:cx8="http://schemas.microsoft.com/office/drawing/2016/5/14/chartex" xmlns:mc="http://schemas.openxmlformats.org/markup-compatibility/2006" xmlns:aink="http://schemas.microsoft.com/office/drawing/2016/ink" xmlns:am3d="http://schemas.microsoft.com/office/drawing/2017/model3d" xmlns:o="urn:schemas-microsoft-com:office:office" xmlns:oel="http://schemas.microsoft.com/office/2019/extlst" xmlns:r="http://schemas.openxmlformats.org/officeDocument/2006/relationships" xmlns:m="http://schemas.openxmlformats.org/officeDocument/2006/math" xmlns:v="urn:schemas-microsoft-com:vml" xmlns:wp14="http://schemas.microsoft.com/office/word/2010/wordprocessingDrawing" xmlns:wp="http://schemas.openxmlformats.org/drawingml/2006/wordprocessingDrawing" xmlns:w10="urn:schemas-microsoft-com:office:word" xmlns:w="http://schemas.openxmlformats.org/wordprocessingml/2006/main" xmlns:w14="http://schemas.microsoft.com/office/word/2010/wordml" xmlns:w15="http://schemas.microsoft.com/office/word/2012/wordml" xmlns:w16cex="http://schemas.microsoft.com/office/word/2018/wordml/cex" xmlns:w16cid="http://schemas.microsoft.com/office/word/2016/wordml/cid" xmlns:w16="http://schemas.microsoft.com/office/word/2018/wordml" xmlns:w16sdtdh="http://schemas.microsoft.com/office/word/2020/wordml/sdtdatahash" xmlns:w16se="http://schemas.microsoft.com/office/word/2015/wordml/symex" xmlns:wpg="http://schemas.microsoft.com/office/word/2010/wordprocessingGroup" xmlns:wpi="http://schemas.microsoft.com/office/word/2010/wordprocessingInk" xmlns:wne="http://schemas.microsoft.com/office/word/2006/wordml" xmlns:wps="http://schemas.microsoft.com/office/word/2010/wordprocessingShape" mc:Ignorable="w14 w15 w16se w16cid w16 w16cex w16sdtdh wp14">
+  <w:comment w:id="1" w:author="Nanna Tronbjerg" w:date="2022-12-19T08:27:00Z" w:initials="NT">
+    <w:p>
+      <w:pPr>
+        <w:pStyle w:val="Kommentartekst"/>
+        <w:jc w:val="left"/>
+      </w:pPr>
+      <w:r>
+        <w:rPr>
+          <w:rStyle w:val="Kommentarhenvisning"/>
+        </w:rPr>
+        <w:annotationRef/>
+      </w:r>
+      <w:r>
+        <w:t>Lyder som en vanish reklame</w:t>
+      </w:r>
+      <w:r>
+        <w:br/>
+        <w:t>- Kenneth</w:t>
+      </w:r>
+    </w:p>
+  </w:comment>
+  <w:comment w:id="3" w:author="Nanna Tronbjerg" w:date="2022-12-06T10:34:00Z" w:initials="NT">
+    <w:p>
+      <w:pPr>
+        <w:pStyle w:val="Kommentartekst"/>
+        <w:jc w:val="left"/>
+      </w:pPr>
+      <w:r>
+        <w:rPr>
+          <w:rStyle w:val="Kommentarhenvisning"/>
+        </w:rPr>
+        <w:annotationRef/>
+      </w:r>
+      <w:r>
+        <w:rPr>
+          <w:lang w:val="en-US"/>
+        </w:rPr>
+        <w:t>Skal opdateres</w:t>
+      </w:r>
+    </w:p>
+  </w:comment>
+  <w:comment w:id="4" w:author="Nanna Tronbjerg" w:date="2022-12-19T08:25:00Z" w:initials="NT">
+    <w:p>
+      <w:pPr>
+        <w:pStyle w:val="Kommentartekst"/>
+        <w:jc w:val="left"/>
+      </w:pPr>
+      <w:r>
+        <w:rPr>
+          <w:rStyle w:val="Kommentarhenvisning"/>
+        </w:rPr>
+        <w:annotationRef/>
+      </w:r>
+      <w:r>
+        <w:t>Abonnement:</w:t>
+      </w:r>
+    </w:p>
+    <w:p>
+      <w:pPr>
+        <w:pStyle w:val="Kommentartekst"/>
+        <w:jc w:val="left"/>
+      </w:pPr>
+      <w:r>
+        <w:t>Første, Andet, Tredje, Fjerde og Femte år</w:t>
+      </w:r>
+    </w:p>
+    <w:p>
+      <w:pPr>
+        <w:pStyle w:val="Kommentartekst"/>
+        <w:jc w:val="left"/>
+      </w:pPr>
+      <w:r>
+        <w:t>Forbrug (benzin eller el)</w:t>
+      </w:r>
+    </w:p>
+    <w:p>
+      <w:pPr>
+        <w:pStyle w:val="Kommentartekst"/>
+        <w:jc w:val="left"/>
+      </w:pPr>
+      <w:r>
+        <w:t>Lade stander</w:t>
+      </w:r>
+    </w:p>
+    <w:p>
+      <w:pPr>
+        <w:pStyle w:val="Kommentartekst"/>
+        <w:jc w:val="left"/>
+      </w:pPr>
+      <w:r>
+        <w:t>Nypris</w:t>
+      </w:r>
+    </w:p>
+    <w:p>
+      <w:pPr>
+        <w:pStyle w:val="Kommentartekst"/>
+        <w:jc w:val="left"/>
+      </w:pPr>
+      <w:r>
+        <w:t>Opstart</w:t>
+      </w:r>
+    </w:p>
+    <w:p>
+      <w:pPr>
+        <w:pStyle w:val="Kommentartekst"/>
+        <w:jc w:val="left"/>
+      </w:pPr>
+      <w:r>
+        <w:t>Periodesyn</w:t>
+      </w:r>
+    </w:p>
+    <w:p>
+      <w:pPr>
+        <w:pStyle w:val="Kommentartekst"/>
+        <w:jc w:val="left"/>
+      </w:pPr>
+      <w:r>
+        <w:t>Refusion</w:t>
+      </w:r>
+    </w:p>
+    <w:p>
+      <w:pPr>
+        <w:pStyle w:val="Kommentartekst"/>
+        <w:jc w:val="left"/>
+      </w:pPr>
+      <w:r>
+        <w:t>Serviceeftersyn</w:t>
+      </w:r>
+    </w:p>
+    <w:p>
+      <w:pPr>
+        <w:pStyle w:val="Kommentartekst"/>
+        <w:jc w:val="left"/>
+      </w:pPr>
+      <w:r>
+        <w:t>Alle indgår i ’Samlet’ (alle år sammenlagt)</w:t>
+      </w:r>
+    </w:p>
+  </w:comment>
+</w:comments>
+</file>
+
+<file path=word/commentsExtended.xml><?xml version="1.0" encoding="utf-8"?>
+<w15:commentsEx xmlns:wpc="http://schemas.microsoft.com/office/word/2010/wordprocessingCanvas" xmlns:cx="http://schemas.microsoft.com/office/drawing/2014/chartex" xmlns:cx1="http://schemas.microsoft.com/office/drawing/2015/9/8/chartex" xmlns:cx2="http://schemas.microsoft.com/office/drawing/2015/10/21/chartex" xmlns:cx3="http://schemas.microsoft.com/office/drawing/2016/5/9/chartex" xmlns:cx4="http://schemas.microsoft.com/office/drawing/2016/5/10/chartex" xmlns:cx5="http://schemas.microsoft.com/office/drawing/2016/5/11/chartex" xmlns:cx6="http://schemas.microsoft.com/office/drawing/2016/5/12/chartex" xmlns:cx7="http://schemas.microsoft.com/office/drawing/2016/5/13/chartex" xmlns:cx8="http://schemas.microsoft.com/office/drawing/2016/5/14/chartex" xmlns:mc="http://schemas.openxmlformats.org/markup-compatibility/2006" xmlns:aink="http://schemas.microsoft.com/office/drawing/2016/ink" xmlns:am3d="http://schemas.microsoft.com/office/drawing/2017/model3d" xmlns:o="urn:schemas-microsoft-com:office:office" xmlns:oel="http://schemas.microsoft.com/office/2019/extlst" xmlns:r="http://schemas.openxmlformats.org/officeDocument/2006/relationships" xmlns:m="http://schemas.openxmlformats.org/officeDocument/2006/math" xmlns:v="urn:schemas-microsoft-com:vml" xmlns:wp14="http://schemas.microsoft.com/office/word/2010/wordprocessingDrawing" xmlns:wp="http://schemas.openxmlformats.org/drawingml/2006/wordprocessingDrawing" xmlns:w10="urn:schemas-microsoft-com:office:word" xmlns:w="http://schemas.openxmlformats.org/wordprocessingml/2006/main" xmlns:w14="http://schemas.microsoft.com/office/word/2010/wordml" xmlns:w15="http://schemas.microsoft.com/office/word/2012/wordml" xmlns:w16cex="http://schemas.microsoft.com/office/word/2018/wordml/cex" xmlns:w16cid="http://schemas.microsoft.com/office/word/2016/wordml/cid" xmlns:w16="http://schemas.microsoft.com/office/word/2018/wordml" xmlns:w16sdtdh="http://schemas.microsoft.com/office/word/2020/wordml/sdtdatahash" xmlns:w16se="http://schemas.microsoft.com/office/word/2015/wordml/symex" xmlns:wpg="http://schemas.microsoft.com/office/word/2010/wordprocessingGroup" xmlns:wpi="http://schemas.microsoft.com/office/word/2010/wordprocessingInk" xmlns:wne="http://schemas.microsoft.com/office/word/2006/wordml" xmlns:wps="http://schemas.microsoft.com/office/word/2010/wordprocessingShape" mc:Ignorable="w14 w15 w16se w16cid w16 w16cex w16sdtdh wp14">
+  <w15:commentEx w15:paraId="4F30C563" w15:done="0"/>
+  <w15:commentEx w15:paraId="7F5EC05A" w15:done="0"/>
+  <w15:commentEx w15:paraId="169FBF26" w15:done="0"/>
+</w15:commentsEx>
+</file>
+
+<file path=word/commentsExtensible.xml><?xml version="1.0" encoding="utf-8"?>
+<w16cex:commentsExtensible xmlns:wpc="http://schemas.microsoft.com/office/word/2010/wordprocessingCanvas" xmlns:cx="http://schemas.microsoft.com/office/drawing/2014/chartex" xmlns:cx1="http://schemas.microsoft.com/office/drawing/2015/9/8/chartex" xmlns:cx2="http://schemas.microsoft.com/office/drawing/2015/10/21/chartex" xmlns:cx3="http://schemas.microsoft.com/office/drawing/2016/5/9/chartex" xmlns:cx4="http://schemas.microsoft.com/office/drawing/2016/5/10/chartex" xmlns:cx5="http://schemas.microsoft.com/office/drawing/2016/5/11/chartex" xmlns:cx6="http://schemas.microsoft.com/office/drawing/2016/5/12/chartex" xmlns:cx7="http://schemas.microsoft.com/office/drawing/2016/5/13/chartex" xmlns:cx8="http://schemas.microsoft.com/office/drawing/2016/5/14/chartex" xmlns:mc="http://schemas.openxmlformats.org/markup-compatibility/2006" xmlns:aink="http://schemas.microsoft.com/office/drawing/2016/ink" xmlns:am3d="http://schemas.microsoft.com/office/drawing/2017/model3d" xmlns:o="urn:schemas-microsoft-com:office:office" xmlns:oel="http://schemas.microsoft.com/office/2019/extlst" xmlns:r="http://schemas.openxmlformats.org/officeDocument/2006/relationships" xmlns:m="http://schemas.openxmlformats.org/officeDocument/2006/math" xmlns:v="urn:schemas-microsoft-com:vml" xmlns:wp14="http://schemas.microsoft.com/office/word/2010/wordprocessingDrawing" xmlns:wp="http://schemas.openxmlformats.org/drawingml/2006/wordprocessingDrawing" xmlns:w10="urn:schemas-microsoft-com:office:word" xmlns:w="http://schemas.openxmlformats.org/wordprocessingml/2006/main" xmlns:w14="http://schemas.microsoft.com/office/word/2010/wordml" xmlns:w15="http://schemas.microsoft.com/office/word/2012/wordml" xmlns:w16cex="http://schemas.microsoft.com/office/word/2018/wordml/cex" xmlns:w16cid="http://schemas.microsoft.com/office/word/2016/wordml/cid" xmlns:w16="http://schemas.microsoft.com/office/word/2018/wordml" xmlns:w16sdtdh="http://schemas.microsoft.com/office/word/2020/wordml/sdtdatahash" xmlns:w16se="http://schemas.microsoft.com/office/word/2015/wordml/symex" xmlns:wpg="http://schemas.microsoft.com/office/word/2010/wordprocessingGroup" xmlns:wpi="http://schemas.microsoft.com/office/word/2010/wordprocessingInk" xmlns:wne="http://schemas.microsoft.com/office/word/2006/wordml" xmlns:wps="http://schemas.microsoft.com/office/word/2010/wordprocessingShape" mc:Ignorable="w14 w15 w16se w16cid w16 w16cex w16sdtdh wp14">
+  <w16cex:commentExtensible w16cex:durableId="274A9EE3" w16cex:dateUtc="2022-12-19T07:27:00Z"/>
+  <w16cex:commentExtensible w16cex:durableId="27399940" w16cex:dateUtc="2022-12-06T09:34:00Z"/>
+  <w16cex:commentExtensible w16cex:durableId="274A9E8F" w16cex:dateUtc="2022-12-19T07:25:00Z"/>
+</w16cex:commentsExtensible>
+</file>
+
+<file path=word/commentsIds.xml><?xml version="1.0" encoding="utf-8"?>
+<w16cid:commentsIds xmlns:wpc="http://schemas.microsoft.com/office/word/2010/wordprocessingCanvas" xmlns:cx="http://schemas.microsoft.com/office/drawing/2014/chartex" xmlns:cx1="http://schemas.microsoft.com/office/drawing/2015/9/8/chartex" xmlns:cx2="http://schemas.microsoft.com/office/drawing/2015/10/21/chartex" xmlns:cx3="http://schemas.microsoft.com/office/drawing/2016/5/9/chartex" xmlns:cx4="http://schemas.microsoft.com/office/drawing/2016/5/10/chartex" xmlns:cx5="http://schemas.microsoft.com/office/drawing/2016/5/11/chartex" xmlns:cx6="http://schemas.microsoft.com/office/drawing/2016/5/12/chartex" xmlns:cx7="http://schemas.microsoft.com/office/drawing/2016/5/13/chartex" xmlns:cx8="http://schemas.microsoft.com/office/drawing/2016/5/14/chartex" xmlns:mc="http://schemas.openxmlformats.org/markup-compatibility/2006" xmlns:aink="http://schemas.microsoft.com/office/drawing/2016/ink" xmlns:am3d="http://schemas.microsoft.com/office/drawing/2017/model3d" xmlns:o="urn:schemas-microsoft-com:office:office" xmlns:oel="http://schemas.microsoft.com/office/2019/extlst" xmlns:r="http://schemas.openxmlformats.org/officeDocument/2006/relationships" xmlns:m="http://schemas.openxmlformats.org/officeDocument/2006/math" xmlns:v="urn:schemas-microsoft-com:vml" xmlns:wp14="http://schemas.microsoft.com/office/word/2010/wordprocessingDrawing" xmlns:wp="http://schemas.openxmlformats.org/drawingml/2006/wordprocessingDrawing" xmlns:w10="urn:schemas-microsoft-com:office:word" xmlns:w="http://schemas.openxmlformats.org/wordprocessingml/2006/main" xmlns:w14="http://schemas.microsoft.com/office/word/2010/wordml" xmlns:w15="http://schemas.microsoft.com/office/word/2012/wordml" xmlns:w16cex="http://schemas.microsoft.com/office/word/2018/wordml/cex" xmlns:w16cid="http://schemas.microsoft.com/office/word/2016/wordml/cid" xmlns:w16="http://schemas.microsoft.com/office/word/2018/wordml" xmlns:w16sdtdh="http://schemas.microsoft.com/office/word/2020/wordml/sdtdatahash" xmlns:w16se="http://schemas.microsoft.com/office/word/2015/wordml/symex" xmlns:wpg="http://schemas.microsoft.com/office/word/2010/wordprocessingGroup" xmlns:wpi="http://schemas.microsoft.com/office/word/2010/wordprocessingInk" xmlns:wne="http://schemas.microsoft.com/office/word/2006/wordml" xmlns:wps="http://schemas.microsoft.com/office/word/2010/wordprocessingShape" mc:Ignorable="w14 w15 w16se w16cid w16 w16cex w16sdtdh wp14">
+  <w16cid:commentId w16cid:paraId="4F30C563" w16cid:durableId="274A9EE3"/>
+  <w16cid:commentId w16cid:paraId="7F5EC05A" w16cid:durableId="27399940"/>
+  <w16cid:commentId w16cid:paraId="169FBF26" w16cid:durableId="274A9E8F"/>
+</w16cid:commentsIds>
 </file>
 
 <file path=word/numbering.xml><?xml version="1.0" encoding="utf-8"?>
@@ -923,10 +1865,107 @@
       </w:rPr>
     </w:lvl>
   </w:abstractNum>
+  <w:abstractNum w:abstractNumId="1" w15:restartNumberingAfterBreak="0">
+    <w:nsid w:val="4BA25A11"/>
+    <w:multiLevelType w:val="hybridMultilevel"/>
+    <w:tmpl w:val="1B2CB376"/>
+    <w:lvl w:ilvl="0" w:tplc="0406000F">
+      <w:start w:val="1"/>
+      <w:numFmt w:val="decimal"/>
+      <w:lvlText w:val="%1."/>
+      <w:lvlJc w:val="left"/>
+      <w:pPr>
+        <w:ind w:left="720" w:hanging="360"/>
+      </w:pPr>
+    </w:lvl>
+    <w:lvl w:ilvl="1" w:tplc="04060019" w:tentative="1">
+      <w:start w:val="1"/>
+      <w:numFmt w:val="lowerLetter"/>
+      <w:lvlText w:val="%2."/>
+      <w:lvlJc w:val="left"/>
+      <w:pPr>
+        <w:ind w:left="1440" w:hanging="360"/>
+      </w:pPr>
+    </w:lvl>
+    <w:lvl w:ilvl="2" w:tplc="0406001B" w:tentative="1">
+      <w:start w:val="1"/>
+      <w:numFmt w:val="lowerRoman"/>
+      <w:lvlText w:val="%3."/>
+      <w:lvlJc w:val="right"/>
+      <w:pPr>
+        <w:ind w:left="2160" w:hanging="180"/>
+      </w:pPr>
+    </w:lvl>
+    <w:lvl w:ilvl="3" w:tplc="0406000F" w:tentative="1">
+      <w:start w:val="1"/>
+      <w:numFmt w:val="decimal"/>
+      <w:lvlText w:val="%4."/>
+      <w:lvlJc w:val="left"/>
+      <w:pPr>
+        <w:ind w:left="2880" w:hanging="360"/>
+      </w:pPr>
+    </w:lvl>
+    <w:lvl w:ilvl="4" w:tplc="04060019" w:tentative="1">
+      <w:start w:val="1"/>
+      <w:numFmt w:val="lowerLetter"/>
+      <w:lvlText w:val="%5."/>
+      <w:lvlJc w:val="left"/>
+      <w:pPr>
+        <w:ind w:left="3600" w:hanging="360"/>
+      </w:pPr>
+    </w:lvl>
+    <w:lvl w:ilvl="5" w:tplc="0406001B" w:tentative="1">
+      <w:start w:val="1"/>
+      <w:numFmt w:val="lowerRoman"/>
+      <w:lvlText w:val="%6."/>
+      <w:lvlJc w:val="right"/>
+      <w:pPr>
+        <w:ind w:left="4320" w:hanging="180"/>
+      </w:pPr>
+    </w:lvl>
+    <w:lvl w:ilvl="6" w:tplc="0406000F" w:tentative="1">
+      <w:start w:val="1"/>
+      <w:numFmt w:val="decimal"/>
+      <w:lvlText w:val="%7."/>
+      <w:lvlJc w:val="left"/>
+      <w:pPr>
+        <w:ind w:left="5040" w:hanging="360"/>
+      </w:pPr>
+    </w:lvl>
+    <w:lvl w:ilvl="7" w:tplc="04060019" w:tentative="1">
+      <w:start w:val="1"/>
+      <w:numFmt w:val="lowerLetter"/>
+      <w:lvlText w:val="%8."/>
+      <w:lvlJc w:val="left"/>
+      <w:pPr>
+        <w:ind w:left="5760" w:hanging="360"/>
+      </w:pPr>
+    </w:lvl>
+    <w:lvl w:ilvl="8" w:tplc="0406001B" w:tentative="1">
+      <w:start w:val="1"/>
+      <w:numFmt w:val="lowerRoman"/>
+      <w:lvlText w:val="%9."/>
+      <w:lvlJc w:val="right"/>
+      <w:pPr>
+        <w:ind w:left="6480" w:hanging="180"/>
+      </w:pPr>
+    </w:lvl>
+  </w:abstractNum>
   <w:num w:numId="1" w16cid:durableId="1465200891">
     <w:abstractNumId w:val="0"/>
   </w:num>
+  <w:num w:numId="2" w16cid:durableId="834149699">
+    <w:abstractNumId w:val="1"/>
+  </w:num>
 </w:numbering>
+</file>
+
+<file path=word/people.xml><?xml version="1.0" encoding="utf-8"?>
+<w15:people xmlns:wpc="http://schemas.microsoft.com/office/word/2010/wordprocessingCanvas" xmlns:cx="http://schemas.microsoft.com/office/drawing/2014/chartex" xmlns:cx1="http://schemas.microsoft.com/office/drawing/2015/9/8/chartex" xmlns:cx2="http://schemas.microsoft.com/office/drawing/2015/10/21/chartex" xmlns:cx3="http://schemas.microsoft.com/office/drawing/2016/5/9/chartex" xmlns:cx4="http://schemas.microsoft.com/office/drawing/2016/5/10/chartex" xmlns:cx5="http://schemas.microsoft.com/office/drawing/2016/5/11/chartex" xmlns:cx6="http://schemas.microsoft.com/office/drawing/2016/5/12/chartex" xmlns:cx7="http://schemas.microsoft.com/office/drawing/2016/5/13/chartex" xmlns:cx8="http://schemas.microsoft.com/office/drawing/2016/5/14/chartex" xmlns:mc="http://schemas.openxmlformats.org/markup-compatibility/2006" xmlns:aink="http://schemas.microsoft.com/office/drawing/2016/ink" xmlns:am3d="http://schemas.microsoft.com/office/drawing/2017/model3d" xmlns:o="urn:schemas-microsoft-com:office:office" xmlns:oel="http://schemas.microsoft.com/office/2019/extlst" xmlns:r="http://schemas.openxmlformats.org/officeDocument/2006/relationships" xmlns:m="http://schemas.openxmlformats.org/officeDocument/2006/math" xmlns:v="urn:schemas-microsoft-com:vml" xmlns:wp14="http://schemas.microsoft.com/office/word/2010/wordprocessingDrawing" xmlns:wp="http://schemas.openxmlformats.org/drawingml/2006/wordprocessingDrawing" xmlns:w10="urn:schemas-microsoft-com:office:word" xmlns:w="http://schemas.openxmlformats.org/wordprocessingml/2006/main" xmlns:w14="http://schemas.microsoft.com/office/word/2010/wordml" xmlns:w15="http://schemas.microsoft.com/office/word/2012/wordml" xmlns:w16cex="http://schemas.microsoft.com/office/word/2018/wordml/cex" xmlns:w16cid="http://schemas.microsoft.com/office/word/2016/wordml/cid" xmlns:w16="http://schemas.microsoft.com/office/word/2018/wordml" xmlns:w16sdtdh="http://schemas.microsoft.com/office/word/2020/wordml/sdtdatahash" xmlns:w16se="http://schemas.microsoft.com/office/word/2015/wordml/symex" xmlns:wpg="http://schemas.microsoft.com/office/word/2010/wordprocessingGroup" xmlns:wpi="http://schemas.microsoft.com/office/word/2010/wordprocessingInk" xmlns:wne="http://schemas.microsoft.com/office/word/2006/wordml" xmlns:wps="http://schemas.microsoft.com/office/word/2010/wordprocessingShape" mc:Ignorable="w14 w15 w16se w16cid w16 w16cex w16sdtdh wp14">
+  <w15:person w15:author="Nanna Tronbjerg">
+    <w15:presenceInfo w15:providerId="AD" w15:userId="S::nann8059@zbc.dk::586ca833-0fa9-433e-b4c9-5529b88f1d66"/>
+  </w15:person>
+</w15:people>
 </file>
 
 <file path=word/styles.xml><?xml version="1.0" encoding="utf-8"?>
@@ -1327,7 +2366,7 @@
   <w:style w:type="paragraph" w:default="1" w:styleId="Normal">
     <w:name w:val="Normal"/>
     <w:qFormat/>
-    <w:rsid w:val="00DC424C"/>
+    <w:rsid w:val="00B122C0"/>
     <w:pPr>
       <w:spacing w:line="240" w:lineRule="auto"/>
       <w:jc w:val="both"/>
@@ -1510,7 +2549,681 @@
       <w:contextualSpacing/>
     </w:pPr>
   </w:style>
+  <w:style w:type="character" w:styleId="Pladsholdertekst">
+    <w:name w:val="Placeholder Text"/>
+    <w:basedOn w:val="Standardskrifttypeiafsnit"/>
+    <w:uiPriority w:val="99"/>
+    <w:semiHidden/>
+    <w:rsid w:val="00021735"/>
+    <w:rPr>
+      <w:color w:val="808080"/>
+    </w:rPr>
+  </w:style>
+  <w:style w:type="character" w:styleId="Kommentarhenvisning">
+    <w:name w:val="annotation reference"/>
+    <w:basedOn w:val="Standardskrifttypeiafsnit"/>
+    <w:uiPriority w:val="99"/>
+    <w:semiHidden/>
+    <w:unhideWhenUsed/>
+    <w:rsid w:val="001270CC"/>
+    <w:rPr>
+      <w:sz w:val="16"/>
+      <w:szCs w:val="16"/>
+    </w:rPr>
+  </w:style>
+  <w:style w:type="paragraph" w:styleId="Kommentartekst">
+    <w:name w:val="annotation text"/>
+    <w:basedOn w:val="Normal"/>
+    <w:link w:val="KommentartekstTegn"/>
+    <w:uiPriority w:val="99"/>
+    <w:unhideWhenUsed/>
+    <w:rsid w:val="001270CC"/>
+    <w:rPr>
+      <w:sz w:val="20"/>
+      <w:szCs w:val="20"/>
+    </w:rPr>
+  </w:style>
+  <w:style w:type="character" w:customStyle="1" w:styleId="KommentartekstTegn">
+    <w:name w:val="Kommentartekst Tegn"/>
+    <w:basedOn w:val="Standardskrifttypeiafsnit"/>
+    <w:link w:val="Kommentartekst"/>
+    <w:uiPriority w:val="99"/>
+    <w:rsid w:val="001270CC"/>
+    <w:rPr>
+      <w:rFonts w:ascii="Times New Roman" w:hAnsi="Times New Roman"/>
+      <w:sz w:val="20"/>
+      <w:szCs w:val="20"/>
+    </w:rPr>
+  </w:style>
+  <w:style w:type="paragraph" w:styleId="Kommentaremne">
+    <w:name w:val="annotation subject"/>
+    <w:basedOn w:val="Kommentartekst"/>
+    <w:next w:val="Kommentartekst"/>
+    <w:link w:val="KommentaremneTegn"/>
+    <w:uiPriority w:val="99"/>
+    <w:semiHidden/>
+    <w:unhideWhenUsed/>
+    <w:rsid w:val="001270CC"/>
+    <w:rPr>
+      <w:b/>
+      <w:bCs/>
+    </w:rPr>
+  </w:style>
+  <w:style w:type="character" w:customStyle="1" w:styleId="KommentaremneTegn">
+    <w:name w:val="Kommentaremne Tegn"/>
+    <w:basedOn w:val="KommentartekstTegn"/>
+    <w:link w:val="Kommentaremne"/>
+    <w:uiPriority w:val="99"/>
+    <w:semiHidden/>
+    <w:rsid w:val="001270CC"/>
+    <w:rPr>
+      <w:rFonts w:ascii="Times New Roman" w:hAnsi="Times New Roman"/>
+      <w:b/>
+      <w:bCs/>
+      <w:sz w:val="20"/>
+      <w:szCs w:val="20"/>
+    </w:rPr>
+  </w:style>
+  <w:style w:type="character" w:styleId="Hyperlink">
+    <w:name w:val="Hyperlink"/>
+    <w:basedOn w:val="Standardskrifttypeiafsnit"/>
+    <w:uiPriority w:val="99"/>
+    <w:unhideWhenUsed/>
+    <w:rsid w:val="0030627F"/>
+    <w:rPr>
+      <w:color w:val="0563C1" w:themeColor="hyperlink"/>
+      <w:u w:val="single"/>
+    </w:rPr>
+  </w:style>
+  <w:style w:type="character" w:styleId="Ulstomtale">
+    <w:name w:val="Unresolved Mention"/>
+    <w:basedOn w:val="Standardskrifttypeiafsnit"/>
+    <w:uiPriority w:val="99"/>
+    <w:semiHidden/>
+    <w:unhideWhenUsed/>
+    <w:rsid w:val="0030627F"/>
+    <w:rPr>
+      <w:color w:val="605E5C"/>
+      <w:shd w:val="clear" w:color="auto" w:fill="E1DFDD"/>
+    </w:rPr>
+  </w:style>
 </w:styles>
+</file>
+
+<file path=word/glossary/document.xml><?xml version="1.0" encoding="utf-8"?>
+<w:glossaryDocument xmlns:wpc="http://schemas.microsoft.com/office/word/2010/wordprocessingCanvas" xmlns:cx="http://schemas.microsoft.com/office/drawing/2014/chartex" xmlns:cx1="http://schemas.microsoft.com/office/drawing/2015/9/8/chartex" xmlns:cx2="http://schemas.microsoft.com/office/drawing/2015/10/21/chartex" xmlns:cx3="http://schemas.microsoft.com/office/drawing/2016/5/9/chartex" xmlns:cx4="http://schemas.microsoft.com/office/drawing/2016/5/10/chartex" xmlns:cx5="http://schemas.microsoft.com/office/drawing/2016/5/11/chartex" xmlns:cx6="http://schemas.microsoft.com/office/drawing/2016/5/12/chartex" xmlns:cx7="http://schemas.microsoft.com/office/drawing/2016/5/13/chartex" xmlns:cx8="http://schemas.microsoft.com/office/drawing/2016/5/14/chartex" xmlns:mc="http://schemas.openxmlformats.org/markup-compatibility/2006" xmlns:aink="http://schemas.microsoft.com/office/drawing/2016/ink" xmlns:am3d="http://schemas.microsoft.com/office/drawing/2017/model3d" xmlns:o="urn:schemas-microsoft-com:office:office" xmlns:oel="http://schemas.microsoft.com/office/2019/extlst" xmlns:r="http://schemas.openxmlformats.org/officeDocument/2006/relationships" xmlns:m="http://schemas.openxmlformats.org/officeDocument/2006/math" xmlns:v="urn:schemas-microsoft-com:vml" xmlns:wp14="http://schemas.microsoft.com/office/word/2010/wordprocessingDrawing" xmlns:wp="http://schemas.openxmlformats.org/drawingml/2006/wordprocessingDrawing" xmlns:w10="urn:schemas-microsoft-com:office:word" xmlns:w="http://schemas.openxmlformats.org/wordprocessingml/2006/main" xmlns:w14="http://schemas.microsoft.com/office/word/2010/wordml" xmlns:w15="http://schemas.microsoft.com/office/word/2012/wordml" xmlns:w16cex="http://schemas.microsoft.com/office/word/2018/wordml/cex" xmlns:w16cid="http://schemas.microsoft.com/office/word/2016/wordml/cid" xmlns:w16="http://schemas.microsoft.com/office/word/2018/wordml" xmlns:w16sdtdh="http://schemas.microsoft.com/office/word/2020/wordml/sdtdatahash" xmlns:w16se="http://schemas.microsoft.com/office/word/2015/wordml/symex" xmlns:wpg="http://schemas.microsoft.com/office/word/2010/wordprocessingGroup" xmlns:wpi="http://schemas.microsoft.com/office/word/2010/wordprocessingInk" xmlns:wne="http://schemas.microsoft.com/office/word/2006/wordml" xmlns:wps="http://schemas.microsoft.com/office/word/2010/wordprocessingShape" mc:Ignorable="w14 w15 w16se w16cid w16 w16cex w16sdtdh wp14">
+  <w:docParts>
+    <w:docPart>
+      <w:docPartPr>
+        <w:name w:val="DefaultPlaceholder_2098659788"/>
+        <w:category>
+          <w:name w:val="Generelt"/>
+          <w:gallery w:val="placeholder"/>
+        </w:category>
+        <w:types>
+          <w:type w:val="bbPlcHdr"/>
+        </w:types>
+        <w:behaviors>
+          <w:behavior w:val="content"/>
+        </w:behaviors>
+        <w:guid w:val="{562A3021-81A1-497B-9DA2-FECA6C6A00A0}"/>
+      </w:docPartPr>
+      <w:docPartBody>
+        <w:p>
+          <w:r>
+            <w:rPr>
+              <w:rStyle w:val="Pladsholdertekst"/>
+            </w:rPr>
+            <w:t>Skriv ligningen her.</w:t>
+          </w:r>
+        </w:p>
+      </w:docPartBody>
+    </w:docPart>
+  </w:docParts>
+</w:glossaryDocument>
+</file>
+
+<file path=word/glossary/fontTable.xml><?xml version="1.0" encoding="utf-8"?>
+<w:fonts xmlns:mc="http://schemas.openxmlformats.org/markup-compatibility/2006" xmlns:r="http://schemas.openxmlformats.org/officeDocument/2006/relationships" xmlns:w="http://schemas.openxmlformats.org/wordprocessingml/2006/main" xmlns:w14="http://schemas.microsoft.com/office/word/2010/wordml" xmlns:w15="http://schemas.microsoft.com/office/word/2012/wordml" xmlns:w16cex="http://schemas.microsoft.com/office/word/2018/wordml/cex" xmlns:w16cid="http://schemas.microsoft.com/office/word/2016/wordml/cid" xmlns:w16="http://schemas.microsoft.com/office/word/2018/wordml" xmlns:w16sdtdh="http://schemas.microsoft.com/office/word/2020/wordml/sdtdatahash" xmlns:w16se="http://schemas.microsoft.com/office/word/2015/wordml/symex" mc:Ignorable="w14 w15 w16se w16cid w16 w16cex w16sdtdh">
+  <w:font w:name="Times New Roman">
+    <w:panose1 w:val="02020603050405020304"/>
+    <w:charset w:val="00"/>
+    <w:family w:val="roman"/>
+    <w:pitch w:val="variable"/>
+    <w:sig w:usb0="E0002EFF" w:usb1="C000785B" w:usb2="00000009" w:usb3="00000000" w:csb0="000001FF" w:csb1="00000000"/>
+  </w:font>
+  <w:font w:name="Calibri">
+    <w:panose1 w:val="020F0502020204030204"/>
+    <w:charset w:val="00"/>
+    <w:family w:val="swiss"/>
+    <w:pitch w:val="variable"/>
+    <w:sig w:usb0="E4002EFF" w:usb1="C000247B" w:usb2="00000009" w:usb3="00000000" w:csb0="000001FF" w:csb1="00000000"/>
+  </w:font>
+  <w:font w:name="Courier New">
+    <w:panose1 w:val="02070309020205020404"/>
+    <w:charset w:val="00"/>
+    <w:family w:val="modern"/>
+    <w:pitch w:val="fixed"/>
+    <w:sig w:usb0="E0002EFF" w:usb1="C0007843" w:usb2="00000009" w:usb3="00000000" w:csb0="000001FF" w:csb1="00000000"/>
+  </w:font>
+  <w:font w:name="Wingdings">
+    <w:panose1 w:val="05000000000000000000"/>
+    <w:charset w:val="02"/>
+    <w:family w:val="auto"/>
+    <w:pitch w:val="variable"/>
+    <w:sig w:usb0="00000000" w:usb1="10000000" w:usb2="00000000" w:usb3="00000000" w:csb0="80000000" w:csb1="00000000"/>
+  </w:font>
+  <w:font w:name="Symbol">
+    <w:panose1 w:val="05050102010706020507"/>
+    <w:charset w:val="02"/>
+    <w:family w:val="roman"/>
+    <w:pitch w:val="variable"/>
+    <w:sig w:usb0="00000000" w:usb1="10000000" w:usb2="00000000" w:usb3="00000000" w:csb0="80000000" w:csb1="00000000"/>
+  </w:font>
+  <w:font w:name="Calibri Light">
+    <w:panose1 w:val="020F0302020204030204"/>
+    <w:charset w:val="00"/>
+    <w:family w:val="swiss"/>
+    <w:pitch w:val="variable"/>
+    <w:sig w:usb0="E4002EFF" w:usb1="C000247B" w:usb2="00000009" w:usb3="00000000" w:csb0="000001FF" w:csb1="00000000"/>
+  </w:font>
+  <w:font w:name="Cambria Math">
+    <w:panose1 w:val="02040503050406030204"/>
+    <w:charset w:val="00"/>
+    <w:family w:val="roman"/>
+    <w:pitch w:val="variable"/>
+    <w:sig w:usb0="E00006FF" w:usb1="420024FF" w:usb2="02000000" w:usb3="00000000" w:csb0="0000019F" w:csb1="00000000"/>
+  </w:font>
+</w:fonts>
+</file>
+
+<file path=word/glossary/settings.xml><?xml version="1.0" encoding="utf-8"?>
+<w:settings xmlns:mc="http://schemas.openxmlformats.org/markup-compatibility/2006" xmlns:o="urn:schemas-microsoft-com:office:office" xmlns:r="http://schemas.openxmlformats.org/officeDocument/2006/relationships" xmlns:m="http://schemas.openxmlformats.org/officeDocument/2006/math" xmlns:v="urn:schemas-microsoft-com:vml" xmlns:w10="urn:schemas-microsoft-com:office:word" xmlns:w="http://schemas.openxmlformats.org/wordprocessingml/2006/main" xmlns:w14="http://schemas.microsoft.com/office/word/2010/wordml" xmlns:w15="http://schemas.microsoft.com/office/word/2012/wordml" xmlns:w16cex="http://schemas.microsoft.com/office/word/2018/wordml/cex" xmlns:w16cid="http://schemas.microsoft.com/office/word/2016/wordml/cid" xmlns:w16="http://schemas.microsoft.com/office/word/2018/wordml" xmlns:w16sdtdh="http://schemas.microsoft.com/office/word/2020/wordml/sdtdatahash" xmlns:w16se="http://schemas.microsoft.com/office/word/2015/wordml/symex" xmlns:sl="http://schemas.openxmlformats.org/schemaLibrary/2006/main" mc:Ignorable="w14 w15 w16se w16cid w16 w16cex w16sdtdh">
+  <w:view w:val="normal"/>
+  <w:defaultTabStop w:val="1304"/>
+  <w:hyphenationZone w:val="425"/>
+  <w:characterSpacingControl w:val="doNotCompress"/>
+  <w:compat>
+    <w:useFELayout/>
+    <w:compatSetting w:name="compatibilityMode" w:uri="http://schemas.microsoft.com/office/word" w:val="15"/>
+    <w:compatSetting w:name="overrideTableStyleFontSizeAndJustification" w:uri="http://schemas.microsoft.com/office/word" w:val="1"/>
+    <w:compatSetting w:name="enableOpenTypeFeatures" w:uri="http://schemas.microsoft.com/office/word" w:val="1"/>
+    <w:compatSetting w:name="doNotFlipMirrorIndents" w:uri="http://schemas.microsoft.com/office/word" w:val="1"/>
+    <w:compatSetting w:name="differentiateMultirowTableHeaders" w:uri="http://schemas.microsoft.com/office/word" w:val="1"/>
+    <w:compatSetting w:name="useWord2013TrackBottomHyphenation" w:uri="http://schemas.microsoft.com/office/word" w:val="0"/>
+  </w:compat>
+  <w:rsids>
+    <w:rsidRoot w:val="00343010"/>
+    <w:rsid w:val="000F5D52"/>
+    <w:rsid w:val="0021259B"/>
+    <w:rsid w:val="00343010"/>
+    <w:rsid w:val="007F1449"/>
+  </w:rsids>
+  <m:mathPr>
+    <m:mathFont m:val="Cambria Math"/>
+    <m:brkBin m:val="before"/>
+    <m:brkBinSub m:val="--"/>
+    <m:smallFrac m:val="0"/>
+    <m:dispDef/>
+    <m:lMargin m:val="0"/>
+    <m:rMargin m:val="0"/>
+    <m:defJc m:val="centerGroup"/>
+    <m:wrapIndent m:val="1440"/>
+    <m:intLim m:val="subSup"/>
+    <m:naryLim m:val="undOvr"/>
+  </m:mathPr>
+  <w:themeFontLang w:val="da-DK"/>
+  <w:clrSchemeMapping w:bg1="light1" w:t1="dark1" w:bg2="light2" w:t2="dark2" w:accent1="accent1" w:accent2="accent2" w:accent3="accent3" w:accent4="accent4" w:accent5="accent5" w:accent6="accent6" w:hyperlink="hyperlink" w:followedHyperlink="followedHyperlink"/>
+  <w:decimalSymbol w:val=","/>
+  <w:listSeparator w:val=";"/>
+  <w15:chartTrackingRefBased/>
+</w:settings>
+</file>
+
+<file path=word/glossary/styles.xml><?xml version="1.0" encoding="utf-8"?>
+<w:styles xmlns:mc="http://schemas.openxmlformats.org/markup-compatibility/2006" xmlns:r="http://schemas.openxmlformats.org/officeDocument/2006/relationships" xmlns:w="http://schemas.openxmlformats.org/wordprocessingml/2006/main" xmlns:w14="http://schemas.microsoft.com/office/word/2010/wordml" xmlns:w15="http://schemas.microsoft.com/office/word/2012/wordml" xmlns:w16cex="http://schemas.microsoft.com/office/word/2018/wordml/cex" xmlns:w16cid="http://schemas.microsoft.com/office/word/2016/wordml/cid" xmlns:w16="http://schemas.microsoft.com/office/word/2018/wordml" xmlns:w16sdtdh="http://schemas.microsoft.com/office/word/2020/wordml/sdtdatahash" xmlns:w16se="http://schemas.microsoft.com/office/word/2015/wordml/symex" mc:Ignorable="w14 w15 w16se w16cid w16 w16cex w16sdtdh">
+  <w:docDefaults>
+    <w:rPrDefault>
+      <w:rPr>
+        <w:rFonts w:asciiTheme="minorHAnsi" w:eastAsiaTheme="minorEastAsia" w:hAnsiTheme="minorHAnsi" w:cstheme="minorBidi"/>
+        <w:sz w:val="22"/>
+        <w:szCs w:val="22"/>
+        <w:lang w:val="da-DK" w:eastAsia="da-DK" w:bidi="ar-SA"/>
+      </w:rPr>
+    </w:rPrDefault>
+    <w:pPrDefault>
+      <w:pPr>
+        <w:spacing w:after="160" w:line="259" w:lineRule="auto"/>
+      </w:pPr>
+    </w:pPrDefault>
+  </w:docDefaults>
+  <w:latentStyles w:defLockedState="0" w:defUIPriority="99" w:defSemiHidden="0" w:defUnhideWhenUsed="0" w:defQFormat="0" w:count="376">
+    <w:lsdException w:name="Normal" w:uiPriority="0" w:qFormat="1"/>
+    <w:lsdException w:name="heading 1" w:uiPriority="9" w:qFormat="1"/>
+    <w:lsdException w:name="heading 2" w:semiHidden="1" w:uiPriority="9" w:unhideWhenUsed="1" w:qFormat="1"/>
+    <w:lsdException w:name="heading 3" w:semiHidden="1" w:uiPriority="9" w:unhideWhenUsed="1" w:qFormat="1"/>
+    <w:lsdException w:name="heading 4" w:semiHidden="1" w:uiPriority="9" w:unhideWhenUsed="1" w:qFormat="1"/>
+    <w:lsdException w:name="heading 5" w:semiHidden="1" w:uiPriority="9" w:unhideWhenUsed="1" w:qFormat="1"/>
+    <w:lsdException w:name="heading 6" w:semiHidden="1" w:uiPriority="9" w:unhideWhenUsed="1" w:qFormat="1"/>
+    <w:lsdException w:name="heading 7" w:semiHidden="1" w:uiPriority="9" w:unhideWhenUsed="1" w:qFormat="1"/>
+    <w:lsdException w:name="heading 8" w:semiHidden="1" w:uiPriority="9" w:unhideWhenUsed="1" w:qFormat="1"/>
+    <w:lsdException w:name="heading 9" w:semiHidden="1" w:uiPriority="9" w:unhideWhenUsed="1" w:qFormat="1"/>
+    <w:lsdException w:name="index 1" w:semiHidden="1" w:unhideWhenUsed="1"/>
+    <w:lsdException w:name="index 2" w:semiHidden="1" w:unhideWhenUsed="1"/>
+    <w:lsdException w:name="index 3" w:semiHidden="1" w:unhideWhenUsed="1"/>
+    <w:lsdException w:name="index 4" w:semiHidden="1" w:unhideWhenUsed="1"/>
+    <w:lsdException w:name="index 5" w:semiHidden="1" w:unhideWhenUsed="1"/>
+    <w:lsdException w:name="index 6" w:semiHidden="1" w:unhideWhenUsed="1"/>
+    <w:lsdException w:name="index 7" w:semiHidden="1" w:unhideWhenUsed="1"/>
+    <w:lsdException w:name="index 8" w:semiHidden="1" w:unhideWhenUsed="1"/>
+    <w:lsdException w:name="index 9" w:semiHidden="1" w:unhideWhenUsed="1"/>
+    <w:lsdException w:name="toc 1" w:semiHidden="1" w:uiPriority="39" w:unhideWhenUsed="1"/>
+    <w:lsdException w:name="toc 2" w:semiHidden="1" w:uiPriority="39" w:unhideWhenUsed="1"/>
+    <w:lsdException w:name="toc 3" w:semiHidden="1" w:uiPriority="39" w:unhideWhenUsed="1"/>
+    <w:lsdException w:name="toc 4" w:semiHidden="1" w:uiPriority="39" w:unhideWhenUsed="1"/>
+    <w:lsdException w:name="toc 5" w:semiHidden="1" w:uiPriority="39" w:unhideWhenUsed="1"/>
+    <w:lsdException w:name="toc 6" w:semiHidden="1" w:uiPriority="39" w:unhideWhenUsed="1"/>
+    <w:lsdException w:name="toc 7" w:semiHidden="1" w:uiPriority="39" w:unhideWhenUsed="1"/>
+    <w:lsdException w:name="toc 8" w:semiHidden="1" w:uiPriority="39" w:unhideWhenUsed="1"/>
+    <w:lsdException w:name="toc 9" w:semiHidden="1" w:uiPriority="39" w:unhideWhenUsed="1"/>
+    <w:lsdException w:name="Normal Indent" w:semiHidden="1" w:unhideWhenUsed="1"/>
+    <w:lsdException w:name="footnote text" w:semiHidden="1" w:unhideWhenUsed="1"/>
+    <w:lsdException w:name="annotation text" w:semiHidden="1" w:unhideWhenUsed="1"/>
+    <w:lsdException w:name="header" w:semiHidden="1" w:unhideWhenUsed="1"/>
+    <w:lsdException w:name="footer" w:semiHidden="1" w:unhideWhenUsed="1"/>
+    <w:lsdException w:name="index heading" w:semiHidden="1" w:unhideWhenUsed="1"/>
+    <w:lsdException w:name="caption" w:semiHidden="1" w:uiPriority="35" w:unhideWhenUsed="1" w:qFormat="1"/>
+    <w:lsdException w:name="table of figures" w:semiHidden="1" w:unhideWhenUsed="1"/>
+    <w:lsdException w:name="envelope address" w:semiHidden="1" w:unhideWhenUsed="1"/>
+    <w:lsdException w:name="envelope return" w:semiHidden="1" w:unhideWhenUsed="1"/>
+    <w:lsdException w:name="footnote reference" w:semiHidden="1" w:unhideWhenUsed="1"/>
+    <w:lsdException w:name="annotation reference" w:semiHidden="1" w:unhideWhenUsed="1"/>
+    <w:lsdException w:name="line number" w:semiHidden="1" w:unhideWhenUsed="1"/>
+    <w:lsdException w:name="page number" w:semiHidden="1" w:unhideWhenUsed="1"/>
+    <w:lsdException w:name="endnote reference" w:semiHidden="1" w:unhideWhenUsed="1"/>
+    <w:lsdException w:name="endnote text" w:semiHidden="1" w:unhideWhenUsed="1"/>
+    <w:lsdException w:name="table of authorities" w:semiHidden="1" w:unhideWhenUsed="1"/>
+    <w:lsdException w:name="macro" w:semiHidden="1" w:unhideWhenUsed="1"/>
+    <w:lsdException w:name="toa heading" w:semiHidden="1" w:unhideWhenUsed="1"/>
+    <w:lsdException w:name="List" w:semiHidden="1" w:unhideWhenUsed="1"/>
+    <w:lsdException w:name="List Bullet" w:semiHidden="1" w:unhideWhenUsed="1"/>
+    <w:lsdException w:name="List Number" w:semiHidden="1" w:unhideWhenUsed="1"/>
+    <w:lsdException w:name="List 2" w:semiHidden="1" w:unhideWhenUsed="1"/>
+    <w:lsdException w:name="List 3" w:semiHidden="1" w:unhideWhenUsed="1"/>
+    <w:lsdException w:name="List 4" w:semiHidden="1" w:unhideWhenUsed="1"/>
+    <w:lsdException w:name="List 5" w:semiHidden="1" w:unhideWhenUsed="1"/>
+    <w:lsdException w:name="List Bullet 2" w:semiHidden="1" w:unhideWhenUsed="1"/>
+    <w:lsdException w:name="List Bullet 3" w:semiHidden="1" w:unhideWhenUsed="1"/>
+    <w:lsdException w:name="List Bullet 4" w:semiHidden="1" w:unhideWhenUsed="1"/>
+    <w:lsdException w:name="List Bullet 5" w:semiHidden="1" w:unhideWhenUsed="1"/>
+    <w:lsdException w:name="List Number 2" w:semiHidden="1" w:unhideWhenUsed="1"/>
+    <w:lsdException w:name="List Number 3" w:semiHidden="1" w:unhideWhenUsed="1"/>
+    <w:lsdException w:name="List Number 4" w:semiHidden="1" w:unhideWhenUsed="1"/>
+    <w:lsdException w:name="List Number 5" w:semiHidden="1" w:unhideWhenUsed="1"/>
+    <w:lsdException w:name="Title" w:uiPriority="10" w:qFormat="1"/>
+    <w:lsdException w:name="Closing" w:semiHidden="1" w:unhideWhenUsed="1"/>
+    <w:lsdException w:name="Signature" w:semiHidden="1" w:unhideWhenUsed="1"/>
+    <w:lsdException w:name="Default Paragraph Font" w:semiHidden="1" w:uiPriority="1" w:unhideWhenUsed="1"/>
+    <w:lsdException w:name="Body Text" w:semiHidden="1" w:unhideWhenUsed="1"/>
+    <w:lsdException w:name="Body Text Indent" w:semiHidden="1" w:unhideWhenUsed="1"/>
+    <w:lsdException w:name="List Continue" w:semiHidden="1" w:unhideWhenUsed="1"/>
+    <w:lsdException w:name="List Continue 2" w:semiHidden="1" w:unhideWhenUsed="1"/>
+    <w:lsdException w:name="List Continue 3" w:semiHidden="1" w:unhideWhenUsed="1"/>
+    <w:lsdException w:name="List Continue 4" w:semiHidden="1" w:unhideWhenUsed="1"/>
+    <w:lsdException w:name="List Continue 5" w:semiHidden="1" w:unhideWhenUsed="1"/>
+    <w:lsdException w:name="Message Header" w:semiHidden="1" w:unhideWhenUsed="1"/>
+    <w:lsdException w:name="Subtitle" w:uiPriority="11" w:qFormat="1"/>
+    <w:lsdException w:name="Salutation" w:semiHidden="1" w:unhideWhenUsed="1"/>
+    <w:lsdException w:name="Date" w:semiHidden="1" w:unhideWhenUsed="1"/>
+    <w:lsdException w:name="Body Text First Indent" w:semiHidden="1" w:unhideWhenUsed="1"/>
+    <w:lsdException w:name="Body Text First Indent 2" w:semiHidden="1" w:unhideWhenUsed="1"/>
+    <w:lsdException w:name="Note Heading" w:semiHidden="1" w:unhideWhenUsed="1"/>
+    <w:lsdException w:name="Body Text 2" w:semiHidden="1" w:unhideWhenUsed="1"/>
+    <w:lsdException w:name="Body Text 3" w:semiHidden="1" w:unhideWhenUsed="1"/>
+    <w:lsdException w:name="Body Text Indent 2" w:semiHidden="1" w:unhideWhenUsed="1"/>
+    <w:lsdException w:name="Body Text Indent 3" w:semiHidden="1" w:unhideWhenUsed="1"/>
+    <w:lsdException w:name="Block Text" w:semiHidden="1" w:unhideWhenUsed="1"/>
+    <w:lsdException w:name="Hyperlink" w:semiHidden="1" w:unhideWhenUsed="1"/>
+    <w:lsdException w:name="FollowedHyperlink" w:semiHidden="1" w:unhideWhenUsed="1"/>
+    <w:lsdException w:name="Strong" w:uiPriority="22" w:qFormat="1"/>
+    <w:lsdException w:name="Emphasis" w:uiPriority="20" w:qFormat="1"/>
+    <w:lsdException w:name="Document Map" w:semiHidden="1" w:unhideWhenUsed="1"/>
+    <w:lsdException w:name="Plain Text" w:semiHidden="1" w:unhideWhenUsed="1"/>
+    <w:lsdException w:name="E-mail Signature" w:semiHidden="1" w:unhideWhenUsed="1"/>
+    <w:lsdException w:name="HTML Top of Form" w:semiHidden="1" w:unhideWhenUsed="1"/>
+    <w:lsdException w:name="HTML Bottom of Form" w:semiHidden="1" w:unhideWhenUsed="1"/>
+    <w:lsdException w:name="Normal (Web)" w:semiHidden="1" w:unhideWhenUsed="1"/>
+    <w:lsdException w:name="HTML Acronym" w:semiHidden="1" w:unhideWhenUsed="1"/>
+    <w:lsdException w:name="HTML Address" w:semiHidden="1" w:unhideWhenUsed="1"/>
+    <w:lsdException w:name="HTML Cite" w:semiHidden="1" w:unhideWhenUsed="1"/>
+    <w:lsdException w:name="HTML Code" w:semiHidden="1" w:unhideWhenUsed="1"/>
+    <w:lsdException w:name="HTML Definition" w:semiHidden="1" w:unhideWhenUsed="1"/>
+    <w:lsdException w:name="HTML Keyboard" w:semiHidden="1" w:unhideWhenUsed="1"/>
+    <w:lsdException w:name="HTML Preformatted" w:semiHidden="1" w:unhideWhenUsed="1"/>
+    <w:lsdException w:name="HTML Sample" w:semiHidden="1" w:unhideWhenUsed="1"/>
+    <w:lsdException w:name="HTML Typewriter" w:semiHidden="1" w:unhideWhenUsed="1"/>
+    <w:lsdException w:name="HTML Variable" w:semiHidden="1" w:unhideWhenUsed="1"/>
+    <w:lsdException w:name="Normal Table" w:semiHidden="1" w:unhideWhenUsed="1"/>
+    <w:lsdException w:name="annotation subject" w:semiHidden="1" w:unhideWhenUsed="1"/>
+    <w:lsdException w:name="No List" w:semiHidden="1" w:unhideWhenUsed="1"/>
+    <w:lsdException w:name="Outline List 1" w:semiHidden="1" w:unhideWhenUsed="1"/>
+    <w:lsdException w:name="Outline List 2" w:semiHidden="1" w:unhideWhenUsed="1"/>
+    <w:lsdException w:name="Outline List 3" w:semiHidden="1" w:unhideWhenUsed="1"/>
+    <w:lsdException w:name="Table Simple 1" w:semiHidden="1" w:unhideWhenUsed="1"/>
+    <w:lsdException w:name="Table Simple 2" w:semiHidden="1" w:unhideWhenUsed="1"/>
+    <w:lsdException w:name="Table Simple 3" w:semiHidden="1" w:unhideWhenUsed="1"/>
+    <w:lsdException w:name="Table Classic 1" w:semiHidden="1" w:unhideWhenUsed="1"/>
+    <w:lsdException w:name="Table Classic 2" w:semiHidden="1" w:unhideWhenUsed="1"/>
+    <w:lsdException w:name="Table Classic 3" w:semiHidden="1" w:unhideWhenUsed="1"/>
+    <w:lsdException w:name="Table Classic 4" w:semiHidden="1" w:unhideWhenUsed="1"/>
+    <w:lsdException w:name="Table Colorful 1" w:semiHidden="1" w:unhideWhenUsed="1"/>
+    <w:lsdException w:name="Table Colorful 2" w:semiHidden="1" w:unhideWhenUsed="1"/>
+    <w:lsdException w:name="Table Colorful 3" w:semiHidden="1" w:unhideWhenUsed="1"/>
+    <w:lsdException w:name="Table Columns 1" w:semiHidden="1" w:unhideWhenUsed="1"/>
+    <w:lsdException w:name="Table Columns 2" w:semiHidden="1" w:unhideWhenUsed="1"/>
+    <w:lsdException w:name="Table Columns 3" w:semiHidden="1" w:unhideWhenUsed="1"/>
+    <w:lsdException w:name="Table Columns 4" w:semiHidden="1" w:unhideWhenUsed="1"/>
+    <w:lsdException w:name="Table Columns 5" w:semiHidden="1" w:unhideWhenUsed="1"/>
+    <w:lsdException w:name="Table Grid 1" w:semiHidden="1" w:unhideWhenUsed="1"/>
+    <w:lsdException w:name="Table Grid 2" w:semiHidden="1" w:unhideWhenUsed="1"/>
+    <w:lsdException w:name="Table Grid 3" w:semiHidden="1" w:unhideWhenUsed="1"/>
+    <w:lsdException w:name="Table Grid 4" w:semiHidden="1" w:unhideWhenUsed="1"/>
+    <w:lsdException w:name="Table Grid 5" w:semiHidden="1" w:unhideWhenUsed="1"/>
+    <w:lsdException w:name="Table Grid 6" w:semiHidden="1" w:unhideWhenUsed="1"/>
+    <w:lsdException w:name="Table Grid 7" w:semiHidden="1" w:unhideWhenUsed="1"/>
+    <w:lsdException w:name="Table Grid 8" w:semiHidden="1" w:unhideWhenUsed="1"/>
+    <w:lsdException w:name="Table List 1" w:semiHidden="1" w:unhideWhenUsed="1"/>
+    <w:lsdException w:name="Table List 2" w:semiHidden="1" w:unhideWhenUsed="1"/>
+    <w:lsdException w:name="Table List 3" w:semiHidden="1" w:unhideWhenUsed="1"/>
+    <w:lsdException w:name="Table List 4" w:semiHidden="1" w:unhideWhenUsed="1"/>
+    <w:lsdException w:name="Table List 5" w:semiHidden="1" w:unhideWhenUsed="1"/>
+    <w:lsdException w:name="Table List 6" w:semiHidden="1" w:unhideWhenUsed="1"/>
+    <w:lsdException w:name="Table List 7" w:semiHidden="1" w:unhideWhenUsed="1"/>
+    <w:lsdException w:name="Table List 8" w:semiHidden="1" w:unhideWhenUsed="1"/>
+    <w:lsdException w:name="Table 3D effects 1" w:semiHidden="1" w:unhideWhenUsed="1"/>
+    <w:lsdException w:name="Table 3D effects 2" w:semiHidden="1" w:unhideWhenUsed="1"/>
+    <w:lsdException w:name="Table 3D effects 3" w:semiHidden="1" w:unhideWhenUsed="1"/>
+    <w:lsdException w:name="Table Contemporary" w:semiHidden="1" w:unhideWhenUsed="1"/>
+    <w:lsdException w:name="Table Elegant" w:semiHidden="1" w:unhideWhenUsed="1"/>
+    <w:lsdException w:name="Table Professional" w:semiHidden="1" w:unhideWhenUsed="1"/>
+    <w:lsdException w:name="Table Subtle 1" w:semiHidden="1" w:unhideWhenUsed="1"/>
+    <w:lsdException w:name="Table Subtle 2" w:semiHidden="1" w:unhideWhenUsed="1"/>
+    <w:lsdException w:name="Table Web 1" w:semiHidden="1" w:unhideWhenUsed="1"/>
+    <w:lsdException w:name="Table Web 2" w:semiHidden="1" w:unhideWhenUsed="1"/>
+    <w:lsdException w:name="Table Web 3" w:semiHidden="1" w:unhideWhenUsed="1"/>
+    <w:lsdException w:name="Balloon Text" w:semiHidden="1" w:unhideWhenUsed="1"/>
+    <w:lsdException w:name="Table Grid" w:uiPriority="39"/>
+    <w:lsdException w:name="Table Theme" w:semiHidden="1" w:unhideWhenUsed="1"/>
+    <w:lsdException w:name="Placeholder Text" w:semiHidden="1"/>
+    <w:lsdException w:name="No Spacing" w:uiPriority="1" w:qFormat="1"/>
+    <w:lsdException w:name="Light Shading" w:uiPriority="60"/>
+    <w:lsdException w:name="Light List" w:uiPriority="61"/>
+    <w:lsdException w:name="Light Grid" w:uiPriority="62"/>
+    <w:lsdException w:name="Medium Shading 1" w:uiPriority="63"/>
+    <w:lsdException w:name="Medium Shading 2" w:uiPriority="64"/>
+    <w:lsdException w:name="Medium List 1" w:uiPriority="65"/>
+    <w:lsdException w:name="Medium List 2" w:uiPriority="66"/>
+    <w:lsdException w:name="Medium Grid 1" w:uiPriority="67"/>
+    <w:lsdException w:name="Medium Grid 2" w:uiPriority="68"/>
+    <w:lsdException w:name="Medium Grid 3" w:uiPriority="69"/>
+    <w:lsdException w:name="Dark List" w:uiPriority="70"/>
+    <w:lsdException w:name="Colorful Shading" w:uiPriority="71"/>
+    <w:lsdException w:name="Colorful List" w:uiPriority="72"/>
+    <w:lsdException w:name="Colorful Grid" w:uiPriority="73"/>
+    <w:lsdException w:name="Light Shading Accent 1" w:uiPriority="60"/>
+    <w:lsdException w:name="Light List Accent 1" w:uiPriority="61"/>
+    <w:lsdException w:name="Light Grid Accent 1" w:uiPriority="62"/>
+    <w:lsdException w:name="Medium Shading 1 Accent 1" w:uiPriority="63"/>
+    <w:lsdException w:name="Medium Shading 2 Accent 1" w:uiPriority="64"/>
+    <w:lsdException w:name="Medium List 1 Accent 1" w:uiPriority="65"/>
+    <w:lsdException w:name="Revision" w:semiHidden="1"/>
+    <w:lsdException w:name="List Paragraph" w:uiPriority="34" w:qFormat="1"/>
+    <w:lsdException w:name="Quote" w:uiPriority="29" w:qFormat="1"/>
+    <w:lsdException w:name="Intense Quote" w:uiPriority="30" w:qFormat="1"/>
+    <w:lsdException w:name="Medium List 2 Accent 1" w:uiPriority="66"/>
+    <w:lsdException w:name="Medium Grid 1 Accent 1" w:uiPriority="67"/>
+    <w:lsdException w:name="Medium Grid 2 Accent 1" w:uiPriority="68"/>
+    <w:lsdException w:name="Medium Grid 3 Accent 1" w:uiPriority="69"/>
+    <w:lsdException w:name="Dark List Accent 1" w:uiPriority="70"/>
+    <w:lsdException w:name="Colorful Shading Accent 1" w:uiPriority="71"/>
+    <w:lsdException w:name="Colorful List Accent 1" w:uiPriority="72"/>
+    <w:lsdException w:name="Colorful Grid Accent 1" w:uiPriority="73"/>
+    <w:lsdException w:name="Light Shading Accent 2" w:uiPriority="60"/>
+    <w:lsdException w:name="Light List Accent 2" w:uiPriority="61"/>
+    <w:lsdException w:name="Light Grid Accent 2" w:uiPriority="62"/>
+    <w:lsdException w:name="Medium Shading 1 Accent 2" w:uiPriority="63"/>
+    <w:lsdException w:name="Medium Shading 2 Accent 2" w:uiPriority="64"/>
+    <w:lsdException w:name="Medium List 1 Accent 2" w:uiPriority="65"/>
+    <w:lsdException w:name="Medium List 2 Accent 2" w:uiPriority="66"/>
+    <w:lsdException w:name="Medium Grid 1 Accent 2" w:uiPriority="67"/>
+    <w:lsdException w:name="Medium Grid 2 Accent 2" w:uiPriority="68"/>
+    <w:lsdException w:name="Medium Grid 3 Accent 2" w:uiPriority="69"/>
+    <w:lsdException w:name="Dark List Accent 2" w:uiPriority="70"/>
+    <w:lsdException w:name="Colorful Shading Accent 2" w:uiPriority="71"/>
+    <w:lsdException w:name="Colorful List Accent 2" w:uiPriority="72"/>
+    <w:lsdException w:name="Colorful Grid Accent 2" w:uiPriority="73"/>
+    <w:lsdException w:name="Light Shading Accent 3" w:uiPriority="60"/>
+    <w:lsdException w:name="Light List Accent 3" w:uiPriority="61"/>
+    <w:lsdException w:name="Light Grid Accent 3" w:uiPriority="62"/>
+    <w:lsdException w:name="Medium Shading 1 Accent 3" w:uiPriority="63"/>
+    <w:lsdException w:name="Medium Shading 2 Accent 3" w:uiPriority="64"/>
+    <w:lsdException w:name="Medium List 1 Accent 3" w:uiPriority="65"/>
+    <w:lsdException w:name="Medium List 2 Accent 3" w:uiPriority="66"/>
+    <w:lsdException w:name="Medium Grid 1 Accent 3" w:uiPriority="67"/>
+    <w:lsdException w:name="Medium Grid 2 Accent 3" w:uiPriority="68"/>
+    <w:lsdException w:name="Medium Grid 3 Accent 3" w:uiPriority="69"/>
+    <w:lsdException w:name="Dark List Accent 3" w:uiPriority="70"/>
+    <w:lsdException w:name="Colorful Shading Accent 3" w:uiPriority="71"/>
+    <w:lsdException w:name="Colorful List Accent 3" w:uiPriority="72"/>
+    <w:lsdException w:name="Colorful Grid Accent 3" w:uiPriority="73"/>
+    <w:lsdException w:name="Light Shading Accent 4" w:uiPriority="60"/>
+    <w:lsdException w:name="Light List Accent 4" w:uiPriority="61"/>
+    <w:lsdException w:name="Light Grid Accent 4" w:uiPriority="62"/>
+    <w:lsdException w:name="Medium Shading 1 Accent 4" w:uiPriority="63"/>
+    <w:lsdException w:name="Medium Shading 2 Accent 4" w:uiPriority="64"/>
+    <w:lsdException w:name="Medium List 1 Accent 4" w:uiPriority="65"/>
+    <w:lsdException w:name="Medium List 2 Accent 4" w:uiPriority="66"/>
+    <w:lsdException w:name="Medium Grid 1 Accent 4" w:uiPriority="67"/>
+    <w:lsdException w:name="Medium Grid 2 Accent 4" w:uiPriority="68"/>
+    <w:lsdException w:name="Medium Grid 3 Accent 4" w:uiPriority="69"/>
+    <w:lsdException w:name="Dark List Accent 4" w:uiPriority="70"/>
+    <w:lsdException w:name="Colorful Shading Accent 4" w:uiPriority="71"/>
+    <w:lsdException w:name="Colorful List Accent 4" w:uiPriority="72"/>
+    <w:lsdException w:name="Colorful Grid Accent 4" w:uiPriority="73"/>
+    <w:lsdException w:name="Light Shading Accent 5" w:uiPriority="60"/>
+    <w:lsdException w:name="Light List Accent 5" w:uiPriority="61"/>
+    <w:lsdException w:name="Light Grid Accent 5" w:uiPriority="62"/>
+    <w:lsdException w:name="Medium Shading 1 Accent 5" w:uiPriority="63"/>
+    <w:lsdException w:name="Medium Shading 2 Accent 5" w:uiPriority="64"/>
+    <w:lsdException w:name="Medium List 1 Accent 5" w:uiPriority="65"/>
+    <w:lsdException w:name="Medium List 2 Accent 5" w:uiPriority="66"/>
+    <w:lsdException w:name="Medium Grid 1 Accent 5" w:uiPriority="67"/>
+    <w:lsdException w:name="Medium Grid 2 Accent 5" w:uiPriority="68"/>
+    <w:lsdException w:name="Medium Grid 3 Accent 5" w:uiPriority="69"/>
+    <w:lsdException w:name="Dark List Accent 5" w:uiPriority="70"/>
+    <w:lsdException w:name="Colorful Shading Accent 5" w:uiPriority="71"/>
+    <w:lsdException w:name="Colorful List Accent 5" w:uiPriority="72"/>
+    <w:lsdException w:name="Colorful Grid Accent 5" w:uiPriority="73"/>
+    <w:lsdException w:name="Light Shading Accent 6" w:uiPriority="60"/>
+    <w:lsdException w:name="Light List Accent 6" w:uiPriority="61"/>
+    <w:lsdException w:name="Light Grid Accent 6" w:uiPriority="62"/>
+    <w:lsdException w:name="Medium Shading 1 Accent 6" w:uiPriority="63"/>
+    <w:lsdException w:name="Medium Shading 2 Accent 6" w:uiPriority="64"/>
+    <w:lsdException w:name="Medium List 1 Accent 6" w:uiPriority="65"/>
+    <w:lsdException w:name="Medium List 2 Accent 6" w:uiPriority="66"/>
+    <w:lsdException w:name="Medium Grid 1 Accent 6" w:uiPriority="67"/>
+    <w:lsdException w:name="Medium Grid 2 Accent 6" w:uiPriority="68"/>
+    <w:lsdException w:name="Medium Grid 3 Accent 6" w:uiPriority="69"/>
+    <w:lsdException w:name="Dark List Accent 6" w:uiPriority="70"/>
+    <w:lsdException w:name="Colorful Shading Accent 6" w:uiPriority="71"/>
+    <w:lsdException w:name="Colorful List Accent 6" w:uiPriority="72"/>
+    <w:lsdException w:name="Colorful Grid Accent 6" w:uiPriority="73"/>
+    <w:lsdException w:name="Subtle Emphasis" w:uiPriority="19" w:qFormat="1"/>
+    <w:lsdException w:name="Intense Emphasis" w:uiPriority="21" w:qFormat="1"/>
+    <w:lsdException w:name="Subtle Reference" w:uiPriority="31" w:qFormat="1"/>
+    <w:lsdException w:name="Intense Reference" w:uiPriority="32" w:qFormat="1"/>
+    <w:lsdException w:name="Book Title" w:uiPriority="33" w:qFormat="1"/>
+    <w:lsdException w:name="Bibliography" w:semiHidden="1" w:uiPriority="37" w:unhideWhenUsed="1"/>
+    <w:lsdException w:name="TOC Heading" w:semiHidden="1" w:uiPriority="39" w:unhideWhenUsed="1" w:qFormat="1"/>
+    <w:lsdException w:name="Plain Table 1" w:uiPriority="41"/>
+    <w:lsdException w:name="Plain Table 2" w:uiPriority="42"/>
+    <w:lsdException w:name="Plain Table 3" w:uiPriority="43"/>
+    <w:lsdException w:name="Plain Table 4" w:uiPriority="44"/>
+    <w:lsdException w:name="Plain Table 5" w:uiPriority="45"/>
+    <w:lsdException w:name="Grid Table Light" w:uiPriority="40"/>
+    <w:lsdException w:name="Grid Table 1 Light" w:uiPriority="46"/>
+    <w:lsdException w:name="Grid Table 2" w:uiPriority="47"/>
+    <w:lsdException w:name="Grid Table 3" w:uiPriority="48"/>
+    <w:lsdException w:name="Grid Table 4" w:uiPriority="49"/>
+    <w:lsdException w:name="Grid Table 5 Dark" w:uiPriority="50"/>
+    <w:lsdException w:name="Grid Table 6 Colorful" w:uiPriority="51"/>
+    <w:lsdException w:name="Grid Table 7 Colorful" w:uiPriority="52"/>
+    <w:lsdException w:name="Grid Table 1 Light Accent 1" w:uiPriority="46"/>
+    <w:lsdException w:name="Grid Table 2 Accent 1" w:uiPriority="47"/>
+    <w:lsdException w:name="Grid Table 3 Accent 1" w:uiPriority="48"/>
+    <w:lsdException w:name="Grid Table 4 Accent 1" w:uiPriority="49"/>
+    <w:lsdException w:name="Grid Table 5 Dark Accent 1" w:uiPriority="50"/>
+    <w:lsdException w:name="Grid Table 6 Colorful Accent 1" w:uiPriority="51"/>
+    <w:lsdException w:name="Grid Table 7 Colorful Accent 1" w:uiPriority="52"/>
+    <w:lsdException w:name="Grid Table 1 Light Accent 2" w:uiPriority="46"/>
+    <w:lsdException w:name="Grid Table 2 Accent 2" w:uiPriority="47"/>
+    <w:lsdException w:name="Grid Table 3 Accent 2" w:uiPriority="48"/>
+    <w:lsdException w:name="Grid Table 4 Accent 2" w:uiPriority="49"/>
+    <w:lsdException w:name="Grid Table 5 Dark Accent 2" w:uiPriority="50"/>
+    <w:lsdException w:name="Grid Table 6 Colorful Accent 2" w:uiPriority="51"/>
+    <w:lsdException w:name="Grid Table 7 Colorful Accent 2" w:uiPriority="52"/>
+    <w:lsdException w:name="Grid Table 1 Light Accent 3" w:uiPriority="46"/>
+    <w:lsdException w:name="Grid Table 2 Accent 3" w:uiPriority="47"/>
+    <w:lsdException w:name="Grid Table 3 Accent 3" w:uiPriority="48"/>
+    <w:lsdException w:name="Grid Table 4 Accent 3" w:uiPriority="49"/>
+    <w:lsdException w:name="Grid Table 5 Dark Accent 3" w:uiPriority="50"/>
+    <w:lsdException w:name="Grid Table 6 Colorful Accent 3" w:uiPriority="51"/>
+    <w:lsdException w:name="Grid Table 7 Colorful Accent 3" w:uiPriority="52"/>
+    <w:lsdException w:name="Grid Table 1 Light Accent 4" w:uiPriority="46"/>
+    <w:lsdException w:name="Grid Table 2 Accent 4" w:uiPriority="47"/>
+    <w:lsdException w:name="Grid Table 3 Accent 4" w:uiPriority="48"/>
+    <w:lsdException w:name="Grid Table 4 Accent 4" w:uiPriority="49"/>
+    <w:lsdException w:name="Grid Table 5 Dark Accent 4" w:uiPriority="50"/>
+    <w:lsdException w:name="Grid Table 6 Colorful Accent 4" w:uiPriority="51"/>
+    <w:lsdException w:name="Grid Table 7 Colorful Accent 4" w:uiPriority="52"/>
+    <w:lsdException w:name="Grid Table 1 Light Accent 5" w:uiPriority="46"/>
+    <w:lsdException w:name="Grid Table 2 Accent 5" w:uiPriority="47"/>
+    <w:lsdException w:name="Grid Table 3 Accent 5" w:uiPriority="48"/>
+    <w:lsdException w:name="Grid Table 4 Accent 5" w:uiPriority="49"/>
+    <w:lsdException w:name="Grid Table 5 Dark Accent 5" w:uiPriority="50"/>
+    <w:lsdException w:name="Grid Table 6 Colorful Accent 5" w:uiPriority="51"/>
+    <w:lsdException w:name="Grid Table 7 Colorful Accent 5" w:uiPriority="52"/>
+    <w:lsdException w:name="Grid Table 1 Light Accent 6" w:uiPriority="46"/>
+    <w:lsdException w:name="Grid Table 2 Accent 6" w:uiPriority="47"/>
+    <w:lsdException w:name="Grid Table 3 Accent 6" w:uiPriority="48"/>
+    <w:lsdException w:name="Grid Table 4 Accent 6" w:uiPriority="49"/>
+    <w:lsdException w:name="Grid Table 5 Dark Accent 6" w:uiPriority="50"/>
+    <w:lsdException w:name="Grid Table 6 Colorful Accent 6" w:uiPriority="51"/>
+    <w:lsdException w:name="Grid Table 7 Colorful Accent 6" w:uiPriority="52"/>
+    <w:lsdException w:name="List Table 1 Light" w:uiPriority="46"/>
+    <w:lsdException w:name="List Table 2" w:uiPriority="47"/>
+    <w:lsdException w:name="List Table 3" w:uiPriority="48"/>
+    <w:lsdException w:name="List Table 4" w:uiPriority="49"/>
+    <w:lsdException w:name="List Table 5 Dark" w:uiPriority="50"/>
+    <w:lsdException w:name="List Table 6 Colorful" w:uiPriority="51"/>
+    <w:lsdException w:name="List Table 7 Colorful" w:uiPriority="52"/>
+    <w:lsdException w:name="List Table 1 Light Accent 1" w:uiPriority="46"/>
+    <w:lsdException w:name="List Table 2 Accent 1" w:uiPriority="47"/>
+    <w:lsdException w:name="List Table 3 Accent 1" w:uiPriority="48"/>
+    <w:lsdException w:name="List Table 4 Accent 1" w:uiPriority="49"/>
+    <w:lsdException w:name="List Table 5 Dark Accent 1" w:uiPriority="50"/>
+    <w:lsdException w:name="List Table 6 Colorful Accent 1" w:uiPriority="51"/>
+    <w:lsdException w:name="List Table 7 Colorful Accent 1" w:uiPriority="52"/>
+    <w:lsdException w:name="List Table 1 Light Accent 2" w:uiPriority="46"/>
+    <w:lsdException w:name="List Table 2 Accent 2" w:uiPriority="47"/>
+    <w:lsdException w:name="List Table 3 Accent 2" w:uiPriority="48"/>
+    <w:lsdException w:name="List Table 4 Accent 2" w:uiPriority="49"/>
+    <w:lsdException w:name="List Table 5 Dark Accent 2" w:uiPriority="50"/>
+    <w:lsdException w:name="List Table 6 Colorful Accent 2" w:uiPriority="51"/>
+    <w:lsdException w:name="List Table 7 Colorful Accent 2" w:uiPriority="52"/>
+    <w:lsdException w:name="List Table 1 Light Accent 3" w:uiPriority="46"/>
+    <w:lsdException w:name="List Table 2 Accent 3" w:uiPriority="47"/>
+    <w:lsdException w:name="List Table 3 Accent 3" w:uiPriority="48"/>
+    <w:lsdException w:name="List Table 4 Accent 3" w:uiPriority="49"/>
+    <w:lsdException w:name="List Table 5 Dark Accent 3" w:uiPriority="50"/>
+    <w:lsdException w:name="List Table 6 Colorful Accent 3" w:uiPriority="51"/>
+    <w:lsdException w:name="List Table 7 Colorful Accent 3" w:uiPriority="52"/>
+    <w:lsdException w:name="List Table 1 Light Accent 4" w:uiPriority="46"/>
+    <w:lsdException w:name="List Table 2 Accent 4" w:uiPriority="47"/>
+    <w:lsdException w:name="List Table 3 Accent 4" w:uiPriority="48"/>
+    <w:lsdException w:name="List Table 4 Accent 4" w:uiPriority="49"/>
+    <w:lsdException w:name="List Table 5 Dark Accent 4" w:uiPriority="50"/>
+    <w:lsdException w:name="List Table 6 Colorful Accent 4" w:uiPriority="51"/>
+    <w:lsdException w:name="List Table 7 Colorful Accent 4" w:uiPriority="52"/>
+    <w:lsdException w:name="List Table 1 Light Accent 5" w:uiPriority="46"/>
+    <w:lsdException w:name="List Table 2 Accent 5" w:uiPriority="47"/>
+    <w:lsdException w:name="List Table 3 Accent 5" w:uiPriority="48"/>
+    <w:lsdException w:name="List Table 4 Accent 5" w:uiPriority="49"/>
+    <w:lsdException w:name="List Table 5 Dark Accent 5" w:uiPriority="50"/>
+    <w:lsdException w:name="List Table 6 Colorful Accent 5" w:uiPriority="51"/>
+    <w:lsdException w:name="List Table 7 Colorful Accent 5" w:uiPriority="52"/>
+    <w:lsdException w:name="List Table 1 Light Accent 6" w:uiPriority="46"/>
+    <w:lsdException w:name="List Table 2 Accent 6" w:uiPriority="47"/>
+    <w:lsdException w:name="List Table 3 Accent 6" w:uiPriority="48"/>
+    <w:lsdException w:name="List Table 4 Accent 6" w:uiPriority="49"/>
+    <w:lsdException w:name="List Table 5 Dark Accent 6" w:uiPriority="50"/>
+    <w:lsdException w:name="List Table 6 Colorful Accent 6" w:uiPriority="51"/>
+    <w:lsdException w:name="List Table 7 Colorful Accent 6" w:uiPriority="52"/>
+    <w:lsdException w:name="Mention" w:semiHidden="1" w:unhideWhenUsed="1"/>
+    <w:lsdException w:name="Smart Hyperlink" w:semiHidden="1" w:unhideWhenUsed="1"/>
+    <w:lsdException w:name="Hashtag" w:semiHidden="1" w:unhideWhenUsed="1"/>
+    <w:lsdException w:name="Unresolved Mention" w:semiHidden="1" w:unhideWhenUsed="1"/>
+    <w:lsdException w:name="Smart Link" w:semiHidden="1" w:unhideWhenUsed="1"/>
+  </w:latentStyles>
+  <w:style w:type="paragraph" w:default="1" w:styleId="Normal">
+    <w:name w:val="Normal"/>
+    <w:qFormat/>
+  </w:style>
+  <w:style w:type="character" w:default="1" w:styleId="Standardskrifttypeiafsnit">
+    <w:name w:val="Default Paragraph Font"/>
+    <w:uiPriority w:val="1"/>
+    <w:semiHidden/>
+    <w:unhideWhenUsed/>
+  </w:style>
+  <w:style w:type="table" w:default="1" w:styleId="Tabel-Normal">
+    <w:name w:val="Normal Table"/>
+    <w:uiPriority w:val="99"/>
+    <w:semiHidden/>
+    <w:unhideWhenUsed/>
+    <w:tblPr>
+      <w:tblInd w:w="0" w:type="dxa"/>
+      <w:tblCellMar>
+        <w:top w:w="0" w:type="dxa"/>
+        <w:left w:w="108" w:type="dxa"/>
+        <w:bottom w:w="0" w:type="dxa"/>
+        <w:right w:w="108" w:type="dxa"/>
+      </w:tblCellMar>
+    </w:tblPr>
+  </w:style>
+  <w:style w:type="numbering" w:default="1" w:styleId="Ingenoversigt">
+    <w:name w:val="No List"/>
+    <w:uiPriority w:val="99"/>
+    <w:semiHidden/>
+    <w:unhideWhenUsed/>
+  </w:style>
+  <w:style w:type="character" w:styleId="Pladsholdertekst">
+    <w:name w:val="Placeholder Text"/>
+    <w:basedOn w:val="Standardskrifttypeiafsnit"/>
+    <w:uiPriority w:val="99"/>
+    <w:semiHidden/>
+    <w:rsid w:val="00343010"/>
+    <w:rPr>
+      <w:color w:val="808080"/>
+    </w:rPr>
+  </w:style>
+</w:styles>
+</file>
+
+<file path=word/glossary/webSettings.xml><?xml version="1.0" encoding="utf-8"?>
+<w:webSettings xmlns:mc="http://schemas.openxmlformats.org/markup-compatibility/2006" xmlns:r="http://schemas.openxmlformats.org/officeDocument/2006/relationships" xmlns:w="http://schemas.openxmlformats.org/wordprocessingml/2006/main" xmlns:w14="http://schemas.microsoft.com/office/word/2010/wordml" xmlns:w15="http://schemas.microsoft.com/office/word/2012/wordml" xmlns:w16cex="http://schemas.microsoft.com/office/word/2018/wordml/cex" xmlns:w16cid="http://schemas.microsoft.com/office/word/2016/wordml/cid" xmlns:w16="http://schemas.microsoft.com/office/word/2018/wordml" xmlns:w16sdtdh="http://schemas.microsoft.com/office/word/2020/wordml/sdtdatahash" xmlns:w16se="http://schemas.microsoft.com/office/word/2015/wordml/symex" mc:Ignorable="w14 w15 w16se w16cid w16 w16cex w16sdtdh">
+  <w:optimizeForBrowser/>
+  <w:allowPNG/>
+</w:webSettings>
 </file>
 
 <file path=word/theme/theme1.xml><?xml version="1.0" encoding="utf-8"?>
@@ -1806,4 +3519,102 @@
     </a:ext>
   </a:extLst>
 </a:theme>
+</file>
+
+<file path=customXml/item1.xml><?xml version="1.0" encoding="utf-8"?>
+<b:Sources xmlns:b="http://schemas.openxmlformats.org/officeDocument/2006/bibliography" xmlns="http://schemas.openxmlformats.org/officeDocument/2006/bibliography" SelectedStyle="\APASixthEditionOfficeOnline.xsl" StyleName="APA" Version="6">
+  <b:Source>
+    <b:Tag>Mek22</b:Tag>
+    <b:SourceType>InternetSite</b:SourceType>
+    <b:Guid>{CA90F8C7-D82A-4A4D-A904-3786A94F6180}</b:Guid>
+    <b:Title>Bilsyn pris</b:Title>
+    <b:Year>2022</b:Year>
+    <b:Author>
+      <b:Author>
+        <b:NameList>
+          <b:Person>
+            <b:Last>Mekanikerpris.dk</b:Last>
+          </b:Person>
+        </b:NameList>
+      </b:Author>
+    </b:Author>
+    <b:InternetSiteTitle>Mekanikerpris.dk</b:InternetSiteTitle>
+    <b:Month>12</b:Month>
+    <b:Day>06</b:Day>
+    <b:URL>https://mekanikerpris.dk/bilsyn-pris/</b:URL>
+    <b:RefOrder>1</b:RefOrder>
+  </b:Source>
+  <b:Source>
+    <b:Tag>Aut22</b:Tag>
+    <b:SourceType>InternetSite</b:SourceType>
+    <b:Guid>{1E6A539C-2A6F-436D-90AA-FA4D126D2B4A}</b:Guid>
+    <b:Author>
+      <b:Author>
+        <b:NameList>
+          <b:Person>
+            <b:Last>Automekanikere.dk</b:Last>
+          </b:Person>
+        </b:NameList>
+      </b:Author>
+    </b:Author>
+    <b:Title>Serviceeftersyn af bilen</b:Title>
+    <b:InternetSiteTitle>Automekanikere.dk</b:InternetSiteTitle>
+    <b:Year>2022</b:Year>
+    <b:Month>12</b:Month>
+    <b:Day>06</b:Day>
+    <b:URL>https://automekanikere.dk/reparationer/serviceeftersyn-bil/#:~:text=Grundl%C3%A6ggende%20kan%20du%20regne%20med,du%20k%C3%B8rer%20bilen%20p%C3%A5%20v%C3%A6rksted.</b:URL>
+    <b:RefOrder>2</b:RefOrder>
+  </b:Source>
+  <b:Source>
+    <b:Tag>FDM22</b:Tag>
+    <b:SourceType>InternetSite</b:SourceType>
+    <b:Guid>{7090999A-A13F-4D63-A5F3-4178501C3432}</b:Guid>
+    <b:Author>
+      <b:Author>
+        <b:NameList>
+          <b:Person>
+            <b:Last>FDM</b:Last>
+          </b:Person>
+        </b:NameList>
+      </b:Author>
+    </b:Author>
+    <b:Title>Serviceeftersyn på bilen</b:Title>
+    <b:InternetSiteTitle>FDM</b:InternetSiteTitle>
+    <b:Year>2022</b:Year>
+    <b:Month>12</b:Month>
+    <b:Day>06</b:Day>
+    <b:URL>https://fdm.dk/alt-om-biler/bilen-hverdagen/vaerksted-syn/serviceeftersyn-paa-bilen</b:URL>
+    <b:RefOrder>3</b:RefOrder>
+  </b:Source>
+  <b:Source>
+    <b:Tag>Tho22</b:Tag>
+    <b:SourceType>InternetSite</b:SourceType>
+    <b:Guid>{1A317F05-3349-4A4F-9529-8C43BEF8AC6E}</b:Guid>
+    <b:Title>Ladepriser</b:Title>
+    <b:Year>2022</b:Year>
+    <b:Author>
+      <b:Author>
+        <b:NameList>
+          <b:Person>
+            <b:Last>Rybak</b:Last>
+            <b:First>Thomas</b:First>
+          </b:Person>
+        </b:NameList>
+      </b:Author>
+    </b:Author>
+    <b:InternetSiteTitle>Ladepriser.dk</b:InternetSiteTitle>
+    <b:Month>12</b:Month>
+    <b:Day>07</b:Day>
+    <b:URL>https://ladepris.dk/</b:URL>
+    <b:RefOrder>4</b:RefOrder>
+  </b:Source>
+</b:Sources>
+</file>
+
+<file path=customXml/itemProps1.xml><?xml version="1.0" encoding="utf-8"?>
+<ds:datastoreItem xmlns:ds="http://schemas.openxmlformats.org/officeDocument/2006/customXml" ds:itemID="{E928F41D-E818-4274-9D65-362A7044C738}">
+  <ds:schemaRefs>
+    <ds:schemaRef ds:uri="http://schemas.openxmlformats.org/officeDocument/2006/bibliography"/>
+  </ds:schemaRefs>
+</ds:datastoreItem>
 </file>
</xml_diff>